<commit_message>
add algorithm details in docs
</commit_message>
<xml_diff>
--- a/docs/pqc_software.docx
+++ b/docs/pqc_software.docx
@@ -423,7 +423,7 @@
         <w:t>本软件</w:t>
       </w:r>
       <w:r>
-        <w:t>针对由用户自主创建的参数化量子电路，通过量子纠缠能力（entanglement capability）和量子表达性（expressibility）两个质量因数的输出值，来评估所测试电路的好坏。</w:t>
+        <w:t>针对由用户自主创建的参数化量子电路，通过量子纠缠能力（Q）和量子表达性（E）两个质量因数的输出值，来评估所测试电路的好坏。</w:t>
       </w:r>
     </w:p>
     <w:p>
@@ -655,7 +655,7 @@
         </w:numPr>
       </w:pPr>
       <w:r>
-        <w:t>来决定调用哪几个和需求相对应的模块。最顶层为用户层的用户端，主要功能为录入用户定义的量子电路，用户需求的量子电路质量因数，评估质量因数的方法，等。</w:t>
+        <w:t>来决定调用哪几个和需求相对应的模块。最顶层为用户层的用户端，主要功能为录入用户定义的量子电路，用户需求的量子电路质量因数，评估质量因数的方法，等等。</w:t>
       </w:r>
     </w:p>
     <w:p>
@@ -728,21 +728,274 @@
     <w:p>
       <w:pPr>
         <w:jc w:val="center"/>
-        <w:rPr>
-          <w:i/>
-          <w:sz w:val="21"/>
-          <w:szCs w:val="21"/>
-        </w:rPr>
+      </w:pPr>
+      <w:r>
+        <w:drawing>
+          <wp:inline distT="0" distB="0" distL="114300" distR="114300">
+            <wp:extent cx="3498850" cy="4387850"/>
+            <wp:effectExtent l="0" t="0" r="6350" b="6350"/>
+            <wp:docPr id="6" name="Picture 6" descr="Screenshot 2021-11-09 at 17.34.51"/>
+            <wp:cNvGraphicFramePr>
+              <a:graphicFrameLocks xmlns:a="http://schemas.openxmlformats.org/drawingml/2006/main" noChangeAspect="1"/>
+            </wp:cNvGraphicFramePr>
+            <a:graphic xmlns:a="http://schemas.openxmlformats.org/drawingml/2006/main">
+              <a:graphicData uri="http://schemas.openxmlformats.org/drawingml/2006/picture">
+                <pic:pic xmlns:pic="http://schemas.openxmlformats.org/drawingml/2006/picture">
+                  <pic:nvPicPr>
+                    <pic:cNvPr id="6" name="Picture 6" descr="Screenshot 2021-11-09 at 17.34.51"/>
+                    <pic:cNvPicPr>
+                      <a:picLocks noChangeAspect="1"/>
+                    </pic:cNvPicPr>
+                  </pic:nvPicPr>
+                  <pic:blipFill>
+                    <a:blip r:embed="rId7"/>
+                    <a:stretch>
+                      <a:fillRect/>
+                    </a:stretch>
+                  </pic:blipFill>
+                  <pic:spPr>
+                    <a:xfrm>
+                      <a:off x="0" y="0"/>
+                      <a:ext cx="3498850" cy="4387850"/>
+                    </a:xfrm>
+                    <a:prstGeom prst="rect">
+                      <a:avLst/>
+                    </a:prstGeom>
+                  </pic:spPr>
+                </pic:pic>
+              </a:graphicData>
+            </a:graphic>
+          </wp:inline>
+        </w:drawing>
+      </w:r>
+    </w:p>
+    <w:p>
+      <w:pPr>
+        <w:jc w:val="center"/>
+        <w:rPr>
+          <w:i/>
+          <w:sz w:val="21"/>
+          <w:szCs w:val="21"/>
+        </w:rPr>
+      </w:pPr>
+      <w:r>
+        <w:rPr>
+          <w:i/>
+          <w:sz w:val="21"/>
+          <w:szCs w:val="21"/>
+        </w:rPr>
+        <w:t>图二</w:t>
+      </w:r>
+      <w:r>
+        <w:rPr>
+          <w:rFonts w:hint="eastAsia"/>
+          <w:i/>
+          <w:sz w:val="21"/>
+          <w:szCs w:val="21"/>
+        </w:rPr>
+        <w:t>、</w:t>
+      </w:r>
+      <w:r>
+        <w:rPr>
+          <w:i/>
+          <w:sz w:val="21"/>
+          <w:szCs w:val="21"/>
+        </w:rPr>
+        <w:t>软件</w:t>
+      </w:r>
+      <w:r>
+        <w:rPr>
+          <w:i/>
+          <w:sz w:val="21"/>
+          <w:szCs w:val="21"/>
+        </w:rPr>
+        <w:t>质量因数</w:t>
+      </w:r>
+      <w:r>
+        <w:rPr>
+          <w:i/>
+          <w:sz w:val="21"/>
+          <w:szCs w:val="21"/>
+        </w:rPr>
+        <w:t>算法流程图</w:t>
+      </w:r>
+    </w:p>
+    <w:p>
+      <w:pPr>
+        <w:ind w:firstLine="420"/>
+      </w:pPr>
+      <w:r>
+        <w:drawing>
+          <wp:anchor distT="0" distB="0" distL="114300" distR="114300" simplePos="0" relativeHeight="251659264" behindDoc="1" locked="0" layoutInCell="1" allowOverlap="1">
+            <wp:simplePos x="0" y="0"/>
+            <wp:positionH relativeFrom="column">
+              <wp:posOffset>1784985</wp:posOffset>
+            </wp:positionH>
+            <wp:positionV relativeFrom="paragraph">
+              <wp:posOffset>1340485</wp:posOffset>
+            </wp:positionV>
+            <wp:extent cx="1565275" cy="190500"/>
+            <wp:effectExtent l="0" t="0" r="9525" b="12700"/>
+            <wp:wrapTight wrapText="bothSides">
+              <wp:wrapPolygon>
+                <wp:start x="351" y="0"/>
+                <wp:lineTo x="0" y="2736"/>
+                <wp:lineTo x="0" y="16416"/>
+                <wp:lineTo x="351" y="19152"/>
+                <wp:lineTo x="21381" y="19152"/>
+                <wp:lineTo x="21381" y="0"/>
+                <wp:lineTo x="351" y="0"/>
+              </wp:wrapPolygon>
+            </wp:wrapTight>
+            <wp:docPr id="8" name="334E55B0-647D-440b-865C-3EC943EB4CBC-6" descr="wpsoffice"/>
+            <wp:cNvGraphicFramePr>
+              <a:graphicFrameLocks xmlns:a="http://schemas.openxmlformats.org/drawingml/2006/main" noChangeAspect="1"/>
+            </wp:cNvGraphicFramePr>
+            <a:graphic xmlns:a="http://schemas.openxmlformats.org/drawingml/2006/main">
+              <a:graphicData uri="http://schemas.openxmlformats.org/drawingml/2006/picture">
+                <pic:pic xmlns:pic="http://schemas.openxmlformats.org/drawingml/2006/picture">
+                  <pic:nvPicPr>
+                    <pic:cNvPr id="8" name="334E55B0-647D-440b-865C-3EC943EB4CBC-6" descr="wpsoffice"/>
+                    <pic:cNvPicPr>
+                      <a:picLocks noChangeAspect="1"/>
+                    </pic:cNvPicPr>
+                  </pic:nvPicPr>
+                  <pic:blipFill>
+                    <a:blip r:embed="rId8"/>
+                    <a:stretch>
+                      <a:fillRect/>
+                    </a:stretch>
+                  </pic:blipFill>
+                  <pic:spPr>
+                    <a:xfrm>
+                      <a:off x="0" y="0"/>
+                      <a:ext cx="1565275" cy="190500"/>
+                    </a:xfrm>
+                    <a:prstGeom prst="rect">
+                      <a:avLst/>
+                    </a:prstGeom>
+                  </pic:spPr>
+                </pic:pic>
+              </a:graphicData>
+            </a:graphic>
+          </wp:anchor>
+        </w:drawing>
+      </w:r>
+      <w:r>
+        <w:drawing>
+          <wp:anchor distT="0" distB="0" distL="114300" distR="114300" simplePos="0" relativeHeight="251658240" behindDoc="1" locked="0" layoutInCell="1" allowOverlap="1">
+            <wp:simplePos x="0" y="0"/>
+            <wp:positionH relativeFrom="column">
+              <wp:posOffset>3915410</wp:posOffset>
+            </wp:positionH>
+            <wp:positionV relativeFrom="paragraph">
+              <wp:posOffset>1035685</wp:posOffset>
+            </wp:positionV>
+            <wp:extent cx="945515" cy="334645"/>
+            <wp:effectExtent l="0" t="0" r="19685" b="20955"/>
+            <wp:wrapTight wrapText="bothSides">
+              <wp:wrapPolygon>
+                <wp:start x="11605" y="0"/>
+                <wp:lineTo x="0" y="3361"/>
+                <wp:lineTo x="0" y="13444"/>
+                <wp:lineTo x="8704" y="20165"/>
+                <wp:lineTo x="14506" y="20165"/>
+                <wp:lineTo x="20889" y="15124"/>
+                <wp:lineTo x="20889" y="5041"/>
+                <wp:lineTo x="13926" y="0"/>
+                <wp:lineTo x="11605" y="0"/>
+              </wp:wrapPolygon>
+            </wp:wrapTight>
+            <wp:docPr id="7" name="334E55B0-647D-440b-865C-3EC943EB4CBC-2" descr="/private/var/folders/1l/nqwvjbws07j9g39_ytnhgpx40000gn/T/com.kingsoft.wpsoffice.mac/wpsoffice.biDdvIwpsoffice"/>
+            <wp:cNvGraphicFramePr>
+              <a:graphicFrameLocks xmlns:a="http://schemas.openxmlformats.org/drawingml/2006/main" noChangeAspect="1"/>
+            </wp:cNvGraphicFramePr>
+            <a:graphic xmlns:a="http://schemas.openxmlformats.org/drawingml/2006/main">
+              <a:graphicData uri="http://schemas.openxmlformats.org/drawingml/2006/picture">
+                <pic:pic xmlns:pic="http://schemas.openxmlformats.org/drawingml/2006/picture">
+                  <pic:nvPicPr>
+                    <pic:cNvPr id="7" name="334E55B0-647D-440b-865C-3EC943EB4CBC-2" descr="/private/var/folders/1l/nqwvjbws07j9g39_ytnhgpx40000gn/T/com.kingsoft.wpsoffice.mac/wpsoffice.biDdvIwpsoffice"/>
+                    <pic:cNvPicPr>
+                      <a:picLocks noChangeAspect="1"/>
+                    </pic:cNvPicPr>
+                  </pic:nvPicPr>
+                  <pic:blipFill>
+                    <a:blip r:embed="rId9"/>
+                    <a:stretch>
+                      <a:fillRect/>
+                    </a:stretch>
+                  </pic:blipFill>
+                  <pic:spPr>
+                    <a:xfrm>
+                      <a:off x="0" y="0"/>
+                      <a:ext cx="945515" cy="334645"/>
+                    </a:xfrm>
+                    <a:prstGeom prst="rect">
+                      <a:avLst/>
+                    </a:prstGeom>
+                  </pic:spPr>
+                </pic:pic>
+              </a:graphicData>
+            </a:graphic>
+          </wp:anchor>
+        </w:drawing>
+      </w:r>
+      <w:r>
+        <w:t>软件</w:t>
+      </w:r>
+      <w:r>
+        <w:t>质量因数</w:t>
+      </w:r>
+      <w:r>
+        <w:t>算法流程图如图二所示</w:t>
+      </w:r>
+      <w:r>
+        <w:t>：其中底层（方形模块）为两个质量因数的计算中共同部分，椭圆模块所在分支为计算量子纠缠能力所独有；方圆模块所在分支为计算量子表达性所独有。用户定义的量子电路会首先被分析其参数化门，然后对所有门的参数进行两组多次采样。采样后的弧度值会被分别放回到量子电路，进行多线程模拟。模拟后的态矢量会分别被两个计算分支使用。在计算量子纠缠能力时，我们可以根据来计算最后电路的量子纠缠能力。其定义为</w:t>
+      </w:r>
+    </w:p>
+    <w:p>
+      <w:pPr>
+        <w:ind w:firstLine="420"/>
       </w:pPr>
       <w:bookmarkStart w:id="0" w:name="_GoBack"/>
       <w:bookmarkEnd w:id="0"/>
-      <w:r>
-        <w:rPr>
-          <w:i/>
-          <w:sz w:val="21"/>
-          <w:szCs w:val="21"/>
-        </w:rPr>
-        <w:t>图二</w:t>
+    </w:p>
+    <w:p>
+      <w:pPr>
+        <w:ind w:firstLine="140" w:firstLineChars="50"/>
+        <w:rPr>
+          <w:b/>
+          <w:sz w:val="28"/>
+          <w:szCs w:val="28"/>
+        </w:rPr>
+      </w:pPr>
+      <w:r>
+        <w:rPr>
+          <w:rFonts w:hint="eastAsia"/>
+          <w:b/>
+          <w:sz w:val="28"/>
+          <w:szCs w:val="28"/>
+        </w:rPr>
+        <w:t>2.4 软件界面描述</w:t>
+      </w:r>
+    </w:p>
+    <w:p/>
+    <w:p>
+      <w:pPr>
+        <w:jc w:val="center"/>
+        <w:rPr>
+          <w:i/>
+          <w:sz w:val="21"/>
+          <w:szCs w:val="21"/>
+        </w:rPr>
+      </w:pPr>
+      <w:r>
+        <w:rPr>
+          <w:i/>
+          <w:sz w:val="21"/>
+          <w:szCs w:val="21"/>
+        </w:rPr>
+        <w:t>图三</w:t>
       </w:r>
       <w:r>
         <w:rPr>
@@ -759,72 +1012,9 @@
           <w:sz w:val="21"/>
           <w:szCs w:val="21"/>
         </w:rPr>
-        <w:t>软件核心关键词提取算法流程图</w:t>
-      </w:r>
-    </w:p>
-    <w:p>
-      <w:pPr>
-        <w:ind w:firstLine="420"/>
-      </w:pPr>
-      <w:r>
-        <w:t>软件核心关键词提取算法流程图如图二所示</w:t>
-      </w:r>
-    </w:p>
-    <w:p>
-      <w:pPr>
-        <w:rPr>
-          <w:b/>
-          <w:sz w:val="28"/>
-          <w:szCs w:val="28"/>
-        </w:rPr>
-      </w:pPr>
-      <w:r>
-        <w:rPr>
-          <w:rFonts w:hint="eastAsia"/>
-          <w:b/>
-          <w:sz w:val="28"/>
-          <w:szCs w:val="28"/>
-        </w:rPr>
-        <w:t>2.4 软件界面描述</w:t>
-      </w:r>
-    </w:p>
-    <w:p/>
-    <w:p>
-      <w:pPr>
-        <w:jc w:val="center"/>
-        <w:rPr>
-          <w:i/>
-          <w:sz w:val="21"/>
-          <w:szCs w:val="21"/>
-        </w:rPr>
-      </w:pPr>
-      <w:r>
-        <w:rPr>
-          <w:i/>
-          <w:sz w:val="21"/>
-          <w:szCs w:val="21"/>
-        </w:rPr>
-        <w:t>图三</w:t>
-      </w:r>
-      <w:r>
-        <w:rPr>
-          <w:rFonts w:hint="eastAsia"/>
-          <w:i/>
-          <w:sz w:val="21"/>
-          <w:szCs w:val="21"/>
-        </w:rPr>
-        <w:t>、</w:t>
-      </w:r>
-      <w:r>
-        <w:rPr>
-          <w:i/>
-          <w:sz w:val="21"/>
-          <w:szCs w:val="21"/>
-        </w:rPr>
         <w:t>软件界面图</w:t>
       </w:r>
     </w:p>
-    <w:p/>
     <w:p>
       <w:pPr>
         <w:rPr>
@@ -1867,6 +2057,14 @@
   <customSectProps>
     <customSectPr/>
   </customSectProps>
+  <extobjs>
+    <extobj name="334E55B0-647D-440b-865C-3EC943EB4CBC-2">
+      <extobjdata type="334E55B0-647D-440b-865C-3EC943EB4CBC" data="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"/>
+    </extobj>
+    <extobj name="334E55B0-647D-440b-865C-3EC943EB4CBC-6">
+      <extobjdata type="334E55B0-647D-440b-865C-3EC943EB4CBC" data="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"/>
+    </extobj>
+  </extobjs>
 </s:customData>
 </file>
 

</xml_diff>

<commit_message>
update docs, add examples
</commit_message>
<xml_diff>
--- a/docs/pqc_software.docx
+++ b/docs/pqc_software.docx
@@ -980,9 +980,17 @@
       </w:pPr>
       <w:r>
         <w:drawing>
-          <wp:inline distT="0" distB="0" distL="114300" distR="114300">
+          <wp:anchor distT="0" distB="0" distL="114300" distR="114300" simplePos="0" relativeHeight="251672576" behindDoc="0" locked="0" layoutInCell="1" allowOverlap="1">
+            <wp:simplePos x="0" y="0"/>
+            <wp:positionH relativeFrom="column">
+              <wp:align>center</wp:align>
+            </wp:positionH>
+            <wp:positionV relativeFrom="paragraph">
+              <wp:posOffset>100330</wp:posOffset>
+            </wp:positionV>
             <wp:extent cx="4337685" cy="5160010"/>
             <wp:effectExtent l="0" t="0" r="5715" b="21590"/>
+            <wp:wrapTopAndBottom/>
             <wp:docPr id="4" name="Picture 4" descr="Screenshot 2021-11-09 at 13.51.42"/>
             <wp:cNvGraphicFramePr>
               <a:graphicFrameLocks xmlns:a="http://schemas.openxmlformats.org/drawingml/2006/main" noChangeAspect="1"/>
@@ -1014,7 +1022,7 @@
                 </pic:pic>
               </a:graphicData>
             </a:graphic>
-          </wp:inline>
+          </wp:anchor>
         </w:drawing>
       </w:r>
     </w:p>
@@ -1159,9 +1167,17 @@
       </w:pPr>
       <w:r>
         <w:drawing>
-          <wp:inline distT="0" distB="0" distL="114300" distR="114300">
+          <wp:anchor distT="0" distB="0" distL="114300" distR="114300" simplePos="0" relativeHeight="251673600" behindDoc="0" locked="0" layoutInCell="1" allowOverlap="1">
+            <wp:simplePos x="0" y="0"/>
+            <wp:positionH relativeFrom="column">
+              <wp:align>center</wp:align>
+            </wp:positionH>
+            <wp:positionV relativeFrom="paragraph">
+              <wp:posOffset>80010</wp:posOffset>
+            </wp:positionV>
             <wp:extent cx="3498850" cy="4387850"/>
             <wp:effectExtent l="0" t="0" r="6350" b="6350"/>
+            <wp:wrapTopAndBottom/>
             <wp:docPr id="6" name="Picture 6" descr="Screenshot 2021-11-09 at 17.34.51"/>
             <wp:cNvGraphicFramePr>
               <a:graphicFrameLocks xmlns:a="http://schemas.openxmlformats.org/drawingml/2006/main" noChangeAspect="1"/>
@@ -1193,7 +1209,7 @@
                 </pic:pic>
               </a:graphicData>
             </a:graphic>
-          </wp:inline>
+          </wp:anchor>
         </w:drawing>
       </w:r>
     </w:p>
@@ -1925,8 +1941,6 @@
         </w:rPr>
         <w:t>3.2 Python包</w:t>
       </w:r>
-      <w:bookmarkStart w:id="10" w:name="_GoBack"/>
-      <w:bookmarkEnd w:id="10"/>
     </w:p>
     <w:p>
       <w:pPr>
@@ -1962,29 +1976,23 @@
       </w:pPr>
       <w:r>
         <w:rPr>
+          <w:rFonts w:hint="default" w:ascii="SimSun" w:hAnsi="SimSun" w:eastAsia="SimSun" w:cs="SimSun"/>
+        </w:rPr>
+        <w:t>q</w:t>
+      </w:r>
+      <w:r>
+        <w:rPr>
           <w:rFonts w:hint="eastAsia" w:ascii="SimSun" w:hAnsi="SimSun" w:eastAsia="SimSun" w:cs="SimSun"/>
         </w:rPr>
-        <w:t>qiskit&gt;=</w:t>
-      </w:r>
-    </w:p>
-    <w:p>
-      <w:pPr>
-        <w:pStyle w:val="3"/>
-        <w:bidi w:val="0"/>
-        <w:rPr>
-          <w:rFonts w:hint="eastAsia" w:ascii="Apple LiSung" w:hAnsi="Apple LiSung" w:eastAsia="Apple LiSung" w:cs="Apple LiSung"/>
-        </w:rPr>
-      </w:pPr>
+        <w:t>iskit</w:t>
+      </w:r>
+      <w:r>
+        <w:rPr>
+          <w:rFonts w:hint="default" w:ascii="SimSun" w:hAnsi="SimSun" w:eastAsia="SimSun" w:cs="SimSun"/>
+        </w:rPr>
+        <w:t>=0.18.3</w:t>
+      </w:r>
       <w:bookmarkEnd w:id="8"/>
-    </w:p>
-    <w:p>
-      <w:pPr>
-        <w:pStyle w:val="3"/>
-        <w:bidi w:val="0"/>
-        <w:rPr>
-          <w:rFonts w:hint="eastAsia" w:ascii="Apple LiSung" w:hAnsi="Apple LiSung" w:eastAsia="Apple LiSung" w:cs="Apple LiSung"/>
-        </w:rPr>
-      </w:pPr>
     </w:p>
     <w:p>
       <w:pPr>
@@ -2036,169 +2044,68 @@
           <w:sz w:val="32"/>
           <w:szCs w:val="32"/>
         </w:rPr>
-        <w:t>4.1创建一个量子电路</w:t>
-      </w:r>
-    </w:p>
-    <w:p>
-      <w:pPr>
-        <w:rPr>
-          <w:rFonts w:hint="default" w:ascii="Apple LiSung" w:hAnsi="Apple LiSung" w:eastAsia="Apple LiSung" w:cs="Apple LiSung"/>
-          <w:sz w:val="32"/>
-          <w:szCs w:val="32"/>
-        </w:rPr>
-      </w:pPr>
-      <w:r>
-        <w:rPr>
-          <w:rFonts w:hint="default" w:ascii="Apple LiSung" w:hAnsi="Apple LiSung" w:eastAsia="Apple LiSung" w:cs="Apple LiSung"/>
-          <w:sz w:val="32"/>
-          <w:szCs w:val="32"/>
-        </w:rPr>
-        <w:t>4.2将量子电路放入软件</w:t>
-      </w:r>
-    </w:p>
-    <w:p>
-      <w:pPr>
-        <w:rPr>
-          <w:rFonts w:hint="default" w:ascii="Apple LiSung" w:hAnsi="Apple LiSung" w:eastAsia="Apple LiSung" w:cs="Apple LiSung"/>
-          <w:sz w:val="32"/>
-          <w:szCs w:val="32"/>
-        </w:rPr>
-      </w:pPr>
-      <w:r>
-        <w:rPr>
-          <w:rFonts w:hint="default" w:ascii="Apple LiSung" w:hAnsi="Apple LiSung" w:eastAsia="Apple LiSung" w:cs="Apple LiSung"/>
-          <w:sz w:val="32"/>
-          <w:szCs w:val="32"/>
-        </w:rPr>
-        <w:t>4.3输出结果</w:t>
-      </w:r>
-    </w:p>
-    <w:p>
-      <w:pPr>
-        <w:rPr>
-          <w:rFonts w:hint="default" w:ascii="Apple LiSung" w:hAnsi="Apple LiSung" w:eastAsia="Apple LiSung" w:cs="Apple LiSung"/>
-          <w:sz w:val="32"/>
-          <w:szCs w:val="32"/>
-        </w:rPr>
-      </w:pPr>
-      <w:r>
-        <w:rPr>
-          <w:rFonts w:hint="default" w:ascii="Apple LiSung" w:hAnsi="Apple LiSung" w:eastAsia="Apple LiSung" w:cs="Apple LiSung"/>
-          <w:sz w:val="32"/>
-          <w:szCs w:val="32"/>
-        </w:rPr>
-        <w:t>5实例演示</w:t>
-      </w:r>
-    </w:p>
-    <w:p>
-      <w:pPr>
-        <w:rPr>
-          <w:rFonts w:hint="default" w:ascii="Apple LiSung" w:hAnsi="Apple LiSung" w:eastAsia="Apple LiSung" w:cs="Apple LiSung"/>
-          <w:sz w:val="32"/>
-          <w:szCs w:val="32"/>
-        </w:rPr>
-      </w:pPr>
-      <w:r>
-        <w:rPr>
-          <w:rFonts w:hint="default" w:ascii="Apple LiSung" w:hAnsi="Apple LiSung" w:eastAsia="Apple LiSung" w:cs="Apple LiSung"/>
-          <w:sz w:val="32"/>
-          <w:szCs w:val="32"/>
-        </w:rPr>
-        <w:t>5.1 实例一</w:t>
-      </w:r>
-    </w:p>
-    <w:p>
-      <w:pPr>
-        <w:rPr>
-          <w:rFonts w:hint="default" w:ascii="Apple LiSung" w:hAnsi="Apple LiSung" w:eastAsia="Apple LiSung" w:cs="Apple LiSung"/>
-          <w:sz w:val="32"/>
-          <w:szCs w:val="32"/>
-        </w:rPr>
-      </w:pPr>
-      <w:r>
-        <w:rPr>
-          <w:rFonts w:hint="default" w:ascii="Apple LiSung" w:hAnsi="Apple LiSung" w:eastAsia="Apple LiSung" w:cs="Apple LiSung"/>
-          <w:sz w:val="32"/>
-          <w:szCs w:val="32"/>
-        </w:rPr>
-        <w:t>5.2实例二</w:t>
-      </w:r>
-    </w:p>
-    <w:p>
-      <w:pPr>
-        <w:rPr>
-          <w:rFonts w:hint="default" w:ascii="Apple LiSung" w:hAnsi="Apple LiSung" w:eastAsia="Apple LiSung" w:cs="Apple LiSung"/>
-          <w:sz w:val="32"/>
-          <w:szCs w:val="32"/>
-        </w:rPr>
-      </w:pPr>
-      <w:r>
-        <w:rPr>
-          <w:rFonts w:hint="default" w:ascii="Apple LiSung" w:hAnsi="Apple LiSung" w:eastAsia="Apple LiSung" w:cs="Apple LiSung"/>
-          <w:sz w:val="32"/>
-          <w:szCs w:val="32"/>
-        </w:rPr>
-        <w:t>5.3实例三</w:t>
-      </w:r>
-    </w:p>
-    <w:p>
-      <w:pPr>
-        <w:rPr>
-          <w:rFonts w:hint="eastAsia" w:ascii="Apple LiSung" w:hAnsi="Apple LiSung" w:eastAsia="Apple LiSung" w:cs="Apple LiSung"/>
-          <w:sz w:val="32"/>
-          <w:szCs w:val="32"/>
-        </w:rPr>
-      </w:pPr>
-      <w:r>
-        <w:rPr>
-          <w:rFonts w:hint="default" w:ascii="Apple LiSung" w:hAnsi="Apple LiSung" w:eastAsia="Apple LiSung" w:cs="Apple LiSung"/>
-          <w:sz w:val="32"/>
-          <w:szCs w:val="32"/>
-        </w:rPr>
-        <w:t>5.4实例四</w:t>
-      </w:r>
-    </w:p>
-    <w:p>
-      <w:pPr>
-        <w:jc w:val="center"/>
-        <w:rPr>
-          <w:i/>
-          <w:sz w:val="21"/>
-          <w:szCs w:val="21"/>
-        </w:rPr>
-      </w:pPr>
-    </w:p>
-    <w:p>
-      <w:pPr>
-        <w:jc w:val="center"/>
-        <w:rPr>
-          <w:i/>
-          <w:sz w:val="21"/>
-          <w:szCs w:val="21"/>
-        </w:rPr>
-      </w:pPr>
-      <w:r>
+        <w:t>4.1调用qiskit的函数</w:t>
+      </w:r>
+    </w:p>
+    <w:p>
+      <w:r>
+        <w:t>我们可以通过调用python包“qiskit”，来创建一个参数化量子电路。具体操作方式如下：</w:t>
+      </w:r>
+    </w:p>
+    <w:p>
+      <w:pPr>
+        <w:numPr>
+          <w:ilvl w:val="0"/>
+          <w:numId w:val="2"/>
+        </w:numPr>
+      </w:pPr>
+      <w:r>
+        <w:t>从qiskit包中调用QuantumCircuit，用来承载用户自定义的量子电路</w:t>
+      </w:r>
+    </w:p>
+    <w:p>
+      <w:pPr>
+        <w:numPr>
+          <w:ilvl w:val="0"/>
+          <w:numId w:val="2"/>
+        </w:numPr>
+        <w:rPr>
+          <w:rFonts w:hint="default"/>
+        </w:rPr>
+      </w:pPr>
+      <w:r>
+        <w:rPr>
+          <w:rFonts w:hint="default"/>
+        </w:rPr>
+        <w:t>从qiskit包中调用ParameterVector，用来承载放入量子电路里的参数</w:t>
+      </w:r>
+    </w:p>
+    <w:p>
+      <w:pPr>
+        <w:numPr>
+          <w:numId w:val="0"/>
+        </w:numPr>
+        <w:rPr>
+          <w:rFonts w:hint="default"/>
+        </w:rPr>
+      </w:pPr>
+      <w:r>
+        <w:rPr>
+          <w:rFonts w:hint="default"/>
+        </w:rPr>
         <w:drawing>
-          <wp:anchor distT="0" distB="0" distL="114300" distR="114300" simplePos="0" relativeHeight="251669504" behindDoc="1" locked="0" layoutInCell="1" allowOverlap="1">
+          <wp:anchor distT="0" distB="0" distL="114300" distR="114300" simplePos="0" relativeHeight="251671552" behindDoc="0" locked="0" layoutInCell="1" allowOverlap="1">
             <wp:simplePos x="0" y="0"/>
             <wp:positionH relativeFrom="column">
-              <wp:posOffset>1290320</wp:posOffset>
+              <wp:align>center</wp:align>
             </wp:positionH>
             <wp:positionV relativeFrom="paragraph">
-              <wp:posOffset>103505</wp:posOffset>
+              <wp:posOffset>262255</wp:posOffset>
             </wp:positionV>
-            <wp:extent cx="3362325" cy="4491990"/>
-            <wp:effectExtent l="0" t="0" r="15875" b="3810"/>
-            <wp:wrapTight wrapText="bothSides">
-              <wp:wrapPolygon>
-                <wp:start x="0" y="0"/>
-                <wp:lineTo x="0" y="21496"/>
-                <wp:lineTo x="21376" y="21496"/>
-                <wp:lineTo x="21376" y="0"/>
-                <wp:lineTo x="0" y="0"/>
-              </wp:wrapPolygon>
-            </wp:wrapTight>
-            <wp:docPr id="17" name="Picture 17" descr="Screenshot 2021-11-10 at 14.38.03"/>
+            <wp:extent cx="3871595" cy="402590"/>
+            <wp:effectExtent l="0" t="0" r="14605" b="3810"/>
+            <wp:wrapTopAndBottom/>
+            <wp:docPr id="7" name="Picture 7" descr="Screenshot 2021-11-11 at 15.46.56"/>
             <wp:cNvGraphicFramePr>
               <a:graphicFrameLocks xmlns:a="http://schemas.openxmlformats.org/drawingml/2006/main" noChangeAspect="1"/>
             </wp:cNvGraphicFramePr>
@@ -2206,7 +2113,7 @@
               <a:graphicData uri="http://schemas.openxmlformats.org/drawingml/2006/picture">
                 <pic:pic xmlns:pic="http://schemas.openxmlformats.org/drawingml/2006/picture">
                   <pic:nvPicPr>
-                    <pic:cNvPr id="17" name="Picture 17" descr="Screenshot 2021-11-10 at 14.38.03"/>
+                    <pic:cNvPr id="7" name="Picture 7" descr="Screenshot 2021-11-11 at 15.46.56"/>
                     <pic:cNvPicPr>
                       <a:picLocks noChangeAspect="1"/>
                     </pic:cNvPicPr>
@@ -2220,7 +2127,7 @@
                   <pic:spPr>
                     <a:xfrm>
                       <a:off x="0" y="0"/>
-                      <a:ext cx="3362325" cy="4491990"/>
+                      <a:ext cx="3871595" cy="402590"/>
                     </a:xfrm>
                     <a:prstGeom prst="rect">
                       <a:avLst/>
@@ -2232,6 +2139,12 @@
           </wp:anchor>
         </w:drawing>
       </w:r>
+      <w:r>
+        <w:rPr>
+          <w:rFonts w:hint="default"/>
+        </w:rPr>
+        <w:t>如下图所示：</w:t>
+      </w:r>
     </w:p>
     <w:p>
       <w:pPr>
@@ -2252,6 +2165,144 @@
           <w:szCs w:val="21"/>
         </w:rPr>
       </w:pPr>
+      <w:r>
+        <w:rPr>
+          <w:i/>
+          <w:sz w:val="21"/>
+          <w:szCs w:val="21"/>
+        </w:rPr>
+        <w:t>图三</w:t>
+      </w:r>
+      <w:r>
+        <w:rPr>
+          <w:rFonts w:hint="eastAsia"/>
+          <w:i/>
+          <w:sz w:val="21"/>
+          <w:szCs w:val="21"/>
+        </w:rPr>
+        <w:t>、</w:t>
+      </w:r>
+      <w:r>
+        <w:rPr>
+          <w:rFonts w:hint="default"/>
+          <w:i/>
+          <w:sz w:val="21"/>
+          <w:szCs w:val="21"/>
+        </w:rPr>
+        <w:t>调用qiskit示意</w:t>
+      </w:r>
+      <w:r>
+        <w:rPr>
+          <w:i/>
+          <w:sz w:val="21"/>
+          <w:szCs w:val="21"/>
+        </w:rPr>
+        <w:t>图</w:t>
+      </w:r>
+    </w:p>
+    <w:p>
+      <w:pPr>
+        <w:rPr>
+          <w:rFonts w:hint="default" w:ascii="Apple LiSung" w:hAnsi="Apple LiSung" w:eastAsia="Apple LiSung" w:cs="Apple LiSung"/>
+          <w:sz w:val="32"/>
+          <w:szCs w:val="32"/>
+        </w:rPr>
+      </w:pPr>
+      <w:r>
+        <w:rPr>
+          <w:rFonts w:hint="default" w:ascii="Apple LiSung" w:hAnsi="Apple LiSung" w:eastAsia="Apple LiSung" w:cs="Apple LiSung"/>
+          <w:sz w:val="32"/>
+          <w:szCs w:val="32"/>
+        </w:rPr>
+        <w:t>4.2创建一个量子电路</w:t>
+      </w:r>
+    </w:p>
+    <w:p>
+      <w:pPr>
+        <w:numPr>
+          <w:ilvl w:val="0"/>
+          <w:numId w:val="3"/>
+        </w:numPr>
+      </w:pPr>
+      <w:r>
+        <w:t>首先需要申明量子电路的比特数，如图四所示，我们创建一个4比特的量子电路</w:t>
+      </w:r>
+    </w:p>
+    <w:p>
+      <w:pPr>
+        <w:numPr>
+          <w:ilvl w:val="0"/>
+          <w:numId w:val="3"/>
+        </w:numPr>
+      </w:pPr>
+      <w:r>
+        <w:t>创建包含量子电路所有参数的序列，通过ParameterVector来实现</w:t>
+      </w:r>
+    </w:p>
+    <w:p>
+      <w:pPr>
+        <w:numPr>
+          <w:numId w:val="0"/>
+        </w:numPr>
+        <w:rPr>
+          <w:rFonts w:hint="default" w:ascii="Apple LiSung" w:hAnsi="Apple LiSung" w:eastAsia="Apple LiSung" w:cs="Apple LiSung"/>
+          <w:sz w:val="32"/>
+          <w:szCs w:val="32"/>
+        </w:rPr>
+      </w:pPr>
+      <w:r>
+        <w:t>3.在量子电路的每个比特后面接上一个hardamard门，此门的功效为使每个比特产生混合态（superposition）</w:t>
+      </w:r>
+    </w:p>
+    <w:p>
+      <w:pPr>
+        <w:numPr>
+          <w:ilvl w:val="0"/>
+          <w:numId w:val="0"/>
+        </w:numPr>
+        <w:rPr>
+          <w:rFonts w:hint="default" w:ascii="Apple LiSung" w:hAnsi="Apple LiSung" w:eastAsia="Apple LiSung" w:cs="Apple LiSung"/>
+          <w:sz w:val="32"/>
+          <w:szCs w:val="32"/>
+        </w:rPr>
+      </w:pPr>
+      <w:r>
+        <w:t>4.将创建的参数通过参数化量子门，如rx，ry，rz，的方式，放进量子电路5.</w:t>
+      </w:r>
+      <w:r>
+        <w:t>用控制门实现</w:t>
+      </w:r>
+    </w:p>
+    <w:p>
+      <w:pPr>
+        <w:numPr>
+          <w:numId w:val="0"/>
+        </w:numPr>
+      </w:pPr>
+      <w:r>
+        <w:t>比特与比特之间的纠缠（entanglement）</w:t>
+      </w:r>
+    </w:p>
+    <w:p>
+      <w:pPr>
+        <w:numPr>
+          <w:ilvl w:val="0"/>
+          <w:numId w:val="4"/>
+        </w:numPr>
+      </w:pPr>
+      <w:r>
+        <w:t>通过qc.draw画出刚刚创建的量子电路</w:t>
+      </w:r>
+    </w:p>
+    <w:p>
+      <w:pPr>
+        <w:numPr>
+          <w:numId w:val="0"/>
+        </w:numPr>
+      </w:pPr>
+      <w:r>
+        <w:t>如下图所示：</w:t>
+      </w:r>
     </w:p>
     <w:p>
       <w:pPr>
@@ -2262,195 +2313,23 @@
           <w:szCs w:val="21"/>
         </w:rPr>
       </w:pPr>
-    </w:p>
-    <w:p>
-      <w:pPr>
-        <w:jc w:val="center"/>
-        <w:rPr>
-          <w:i/>
-          <w:sz w:val="21"/>
-          <w:szCs w:val="21"/>
-        </w:rPr>
-      </w:pPr>
-    </w:p>
-    <w:p>
-      <w:pPr>
-        <w:jc w:val="center"/>
-        <w:rPr>
-          <w:i/>
-          <w:sz w:val="21"/>
-          <w:szCs w:val="21"/>
-        </w:rPr>
-      </w:pPr>
-    </w:p>
-    <w:p>
-      <w:pPr>
-        <w:jc w:val="center"/>
-        <w:rPr>
-          <w:i/>
-          <w:sz w:val="21"/>
-          <w:szCs w:val="21"/>
-        </w:rPr>
-      </w:pPr>
-    </w:p>
-    <w:p>
-      <w:pPr>
-        <w:jc w:val="center"/>
-        <w:rPr>
-          <w:i/>
-          <w:sz w:val="21"/>
-          <w:szCs w:val="21"/>
-        </w:rPr>
-      </w:pPr>
-    </w:p>
-    <w:p>
-      <w:pPr>
-        <w:jc w:val="center"/>
-        <w:rPr>
-          <w:i/>
-          <w:sz w:val="21"/>
-          <w:szCs w:val="21"/>
-        </w:rPr>
-      </w:pPr>
-    </w:p>
-    <w:p>
-      <w:pPr>
-        <w:jc w:val="center"/>
-        <w:rPr>
-          <w:i/>
-          <w:sz w:val="21"/>
-          <w:szCs w:val="21"/>
-        </w:rPr>
-      </w:pPr>
-    </w:p>
-    <w:p>
-      <w:pPr>
-        <w:jc w:val="center"/>
-        <w:rPr>
-          <w:i/>
-          <w:sz w:val="21"/>
-          <w:szCs w:val="21"/>
-        </w:rPr>
-      </w:pPr>
-    </w:p>
-    <w:p>
-      <w:pPr>
-        <w:jc w:val="center"/>
-        <w:rPr>
-          <w:i/>
-          <w:sz w:val="21"/>
-          <w:szCs w:val="21"/>
-        </w:rPr>
-      </w:pPr>
-    </w:p>
-    <w:p>
-      <w:pPr>
-        <w:jc w:val="center"/>
-        <w:rPr>
-          <w:i/>
-          <w:sz w:val="21"/>
-          <w:szCs w:val="21"/>
-        </w:rPr>
-      </w:pPr>
-    </w:p>
-    <w:p>
-      <w:pPr>
-        <w:jc w:val="center"/>
-        <w:rPr>
-          <w:i/>
-          <w:sz w:val="21"/>
-          <w:szCs w:val="21"/>
-        </w:rPr>
-      </w:pPr>
-    </w:p>
-    <w:p>
-      <w:pPr>
-        <w:jc w:val="center"/>
-        <w:rPr>
-          <w:i/>
-          <w:sz w:val="21"/>
-          <w:szCs w:val="21"/>
-        </w:rPr>
-      </w:pPr>
-    </w:p>
-    <w:p>
-      <w:pPr>
-        <w:jc w:val="center"/>
-        <w:rPr>
-          <w:i/>
-          <w:sz w:val="21"/>
-          <w:szCs w:val="21"/>
-        </w:rPr>
-      </w:pPr>
-    </w:p>
-    <w:p>
-      <w:pPr>
-        <w:jc w:val="center"/>
-        <w:rPr>
-          <w:i/>
-          <w:sz w:val="21"/>
-          <w:szCs w:val="21"/>
-        </w:rPr>
-      </w:pPr>
-      <w:r>
-        <w:rPr>
-          <w:i/>
-          <w:sz w:val="21"/>
-          <w:szCs w:val="21"/>
-        </w:rPr>
-        <w:t>图三</w:t>
-      </w:r>
-      <w:r>
-        <w:rPr>
-          <w:rFonts w:hint="eastAsia"/>
-          <w:i/>
-          <w:sz w:val="21"/>
-          <w:szCs w:val="21"/>
-        </w:rPr>
-        <w:t>、</w:t>
-      </w:r>
-      <w:r>
-        <w:rPr>
-          <w:i/>
-          <w:sz w:val="21"/>
-          <w:szCs w:val="21"/>
-        </w:rPr>
-        <w:t>量子电路面图</w:t>
-      </w:r>
-    </w:p>
-    <w:p>
-      <w:pPr>
+      <w:r>
         <w:rPr>
           <w:rFonts w:hint="default"/>
         </w:rPr>
-      </w:pPr>
-      <w:r>
-        <w:tab/>
-      </w:r>
-      <w:r>
-        <w:t>软件界面如图三所示</w:t>
-      </w:r>
-      <w:r>
-        <w:rPr>
-          <w:rFonts w:hint="eastAsia"/>
-        </w:rPr>
-        <w:t>，</w:t>
-      </w:r>
-      <w:r>
-        <w:rPr>
-          <w:rFonts w:hint="default"/>
-        </w:rPr>
-        <w:t>用户首先创建一个自定义的参数化量子电路，其中，紫色的带有</w:t>
-      </w:r>
-      <w:r>
-        <w:rPr>
-          <w:rFonts w:hint="default"/>
-        </w:rPr>
         <w:drawing>
-          <wp:inline distT="0" distB="0" distL="114300" distR="114300">
-            <wp:extent cx="76200" cy="114300"/>
-            <wp:effectExtent l="0" t="0" r="0" b="12700"/>
-            <wp:docPr id="19" name="334E55B0-647D-440b-865C-3EC943EB4CBC-9" descr="wpsoffice"/>
+          <wp:anchor distT="0" distB="0" distL="114300" distR="114300" simplePos="0" relativeHeight="251674624" behindDoc="0" locked="0" layoutInCell="1" allowOverlap="1">
+            <wp:simplePos x="0" y="0"/>
+            <wp:positionH relativeFrom="column">
+              <wp:posOffset>1367155</wp:posOffset>
+            </wp:positionH>
+            <wp:positionV relativeFrom="paragraph">
+              <wp:posOffset>251460</wp:posOffset>
+            </wp:positionV>
+            <wp:extent cx="3454400" cy="3881755"/>
+            <wp:effectExtent l="0" t="0" r="0" b="4445"/>
+            <wp:wrapTopAndBottom/>
+            <wp:docPr id="8" name="Picture 8" descr="Screenshot 2021-11-11 at 16.04.47"/>
             <wp:cNvGraphicFramePr>
               <a:graphicFrameLocks xmlns:a="http://schemas.openxmlformats.org/drawingml/2006/main" noChangeAspect="1"/>
             </wp:cNvGraphicFramePr>
@@ -2458,7 +2337,7 @@
               <a:graphicData uri="http://schemas.openxmlformats.org/drawingml/2006/picture">
                 <pic:pic xmlns:pic="http://schemas.openxmlformats.org/drawingml/2006/picture">
                   <pic:nvPicPr>
-                    <pic:cNvPr id="19" name="334E55B0-647D-440b-865C-3EC943EB4CBC-9" descr="wpsoffice"/>
+                    <pic:cNvPr id="8" name="Picture 8" descr="Screenshot 2021-11-11 at 16.04.47"/>
                     <pic:cNvPicPr>
                       <a:picLocks noChangeAspect="1"/>
                     </pic:cNvPicPr>
@@ -2472,7 +2351,7 @@
                   <pic:spPr>
                     <a:xfrm>
                       <a:off x="0" y="0"/>
-                      <a:ext cx="76200" cy="114300"/>
+                      <a:ext cx="3454400" cy="3881755"/>
                     </a:xfrm>
                     <a:prstGeom prst="rect">
                       <a:avLst/>
@@ -2481,46 +2360,186 @@
                 </pic:pic>
               </a:graphicData>
             </a:graphic>
-          </wp:inline>
+          </wp:anchor>
         </w:drawing>
       </w:r>
       <w:r>
         <w:rPr>
+          <w:i/>
+          <w:sz w:val="21"/>
+          <w:szCs w:val="21"/>
+        </w:rPr>
+        <w:t>图</w:t>
+      </w:r>
+      <w:r>
+        <w:rPr>
+          <w:i/>
+          <w:sz w:val="21"/>
+          <w:szCs w:val="21"/>
+        </w:rPr>
+        <w:t>四</w:t>
+      </w:r>
+      <w:r>
+        <w:rPr>
+          <w:rFonts w:hint="eastAsia"/>
+          <w:i/>
+          <w:sz w:val="21"/>
+          <w:szCs w:val="21"/>
+        </w:rPr>
+        <w:t>、</w:t>
+      </w:r>
+      <w:r>
+        <w:rPr>
           <w:rFonts w:hint="default"/>
-        </w:rPr>
-        <w:t>的量子门即为量子电路的参数。</w:t>
-      </w:r>
-    </w:p>
-    <w:p>
-      <w:pPr>
+          <w:i/>
+          <w:sz w:val="21"/>
+          <w:szCs w:val="21"/>
+        </w:rPr>
+        <w:t>创建量子电路</w:t>
+      </w:r>
+      <w:r>
         <w:rPr>
           <w:rFonts w:hint="default"/>
-        </w:rPr>
-      </w:pPr>
-    </w:p>
-    <w:p>
-      <w:pPr>
+          <w:i/>
+          <w:sz w:val="21"/>
+          <w:szCs w:val="21"/>
+        </w:rPr>
+        <w:t>示意</w:t>
+      </w:r>
+      <w:r>
+        <w:rPr>
+          <w:i/>
+          <w:sz w:val="21"/>
+          <w:szCs w:val="21"/>
+        </w:rPr>
+        <w:t>图</w:t>
+      </w:r>
+    </w:p>
+    <w:p>
+      <w:pPr>
+        <w:numPr>
+          <w:numId w:val="0"/>
+        </w:numPr>
         <w:rPr>
           <w:rFonts w:hint="default"/>
         </w:rPr>
       </w:pPr>
+    </w:p>
+    <w:p>
+      <w:pPr>
+        <w:numPr>
+          <w:numId w:val="0"/>
+        </w:numPr>
+        <w:rPr>
+          <w:rFonts w:hint="default" w:ascii="Apple LiSung" w:hAnsi="Apple LiSung" w:eastAsia="Apple LiSung" w:cs="Apple LiSung"/>
+          <w:sz w:val="32"/>
+          <w:szCs w:val="32"/>
+        </w:rPr>
+      </w:pPr>
+      <w:r>
+        <w:rPr>
+          <w:rFonts w:hint="default" w:ascii="Apple LiSung" w:hAnsi="Apple LiSung" w:eastAsia="Apple LiSung" w:cs="Apple LiSung"/>
+          <w:sz w:val="32"/>
+          <w:szCs w:val="32"/>
+        </w:rPr>
+        <w:t>4.3将量子电路放入软件并输出结果</w:t>
+      </w:r>
+    </w:p>
+    <w:p>
+      <w:pPr>
+        <w:numPr>
+          <w:numId w:val="0"/>
+        </w:numPr>
+        <w:rPr>
+          <w:rFonts w:hint="default" w:ascii="Apple LiSung" w:hAnsi="Apple LiSung" w:eastAsia="Apple LiSung" w:cs="Apple LiSung"/>
+          <w:sz w:val="32"/>
+          <w:szCs w:val="32"/>
+        </w:rPr>
+      </w:pPr>
+      <w:r>
+        <w:t>我们可以通过调用软件包pqc中的analyse函数，来实现对所创建的量子电路进行品质因数的评估分析，其返还值根据用户指定的品质因数的不同，会有区别。当“descriptor”被指定为“ex”的时候，返还值为一个浮点数，即该量子电路的E；当“descriptor”被指定为“ec”的时候，返还值为一个浮点数，即该量子电路的Q；当“descriptor”被指定为“both”的时候，两个品质因数的测量值都会被返还，如下图所示：</w:t>
+      </w:r>
+    </w:p>
+    <w:p>
+      <w:pPr>
+        <w:ind w:firstLine="420" w:firstLineChars="0"/>
+        <w:jc w:val="center"/>
+        <w:rPr>
+          <w:rFonts w:hint="default" w:ascii="Apple LiSung" w:hAnsi="Apple LiSung" w:eastAsia="Apple LiSung" w:cs="Apple LiSung"/>
+          <w:sz w:val="32"/>
+          <w:szCs w:val="32"/>
+        </w:rPr>
+      </w:pPr>
+      <w:r>
+        <w:rPr>
+          <w:i/>
+          <w:sz w:val="21"/>
+          <w:szCs w:val="21"/>
+        </w:rPr>
+        <w:t>图</w:t>
+      </w:r>
+      <w:r>
+        <w:rPr>
+          <w:i/>
+          <w:sz w:val="21"/>
+          <w:szCs w:val="21"/>
+        </w:rPr>
+        <w:t>五</w:t>
+      </w:r>
+      <w:r>
+        <w:rPr>
+          <w:rFonts w:hint="eastAsia"/>
+          <w:i/>
+          <w:sz w:val="21"/>
+          <w:szCs w:val="21"/>
+        </w:rPr>
+        <w:t>、</w:t>
+      </w:r>
       <w:r>
         <w:rPr>
           <w:rFonts w:hint="default"/>
+          <w:i/>
+          <w:sz w:val="21"/>
+          <w:szCs w:val="21"/>
+        </w:rPr>
+        <w:t>输出结果</w:t>
+      </w:r>
+      <w:r>
+        <w:rPr>
+          <w:rFonts w:hint="default"/>
+          <w:i/>
+          <w:sz w:val="21"/>
+          <w:szCs w:val="21"/>
+        </w:rPr>
+        <w:t>示意</w:t>
+      </w:r>
+      <w:r>
+        <w:rPr>
+          <w:i/>
+          <w:sz w:val="21"/>
+          <w:szCs w:val="21"/>
+        </w:rPr>
+        <w:t>图</w:t>
+      </w:r>
+      <w:r>
+        <w:rPr>
+          <w:rFonts w:hint="default" w:ascii="Apple LiSung" w:hAnsi="Apple LiSung" w:eastAsia="Apple LiSung" w:cs="Apple LiSung"/>
+          <w:sz w:val="32"/>
+          <w:szCs w:val="32"/>
         </w:rPr>
         <w:drawing>
-          <wp:anchor distT="0" distB="0" distL="114300" distR="114300" simplePos="0" relativeHeight="251670528" behindDoc="0" locked="0" layoutInCell="1" allowOverlap="1">
+          <wp:anchor distT="0" distB="0" distL="114300" distR="114300" simplePos="0" relativeHeight="251675648" behindDoc="0" locked="0" layoutInCell="1" allowOverlap="1">
             <wp:simplePos x="0" y="0"/>
             <wp:positionH relativeFrom="column">
-              <wp:posOffset>334645</wp:posOffset>
+              <wp:align>center</wp:align>
             </wp:positionH>
             <wp:positionV relativeFrom="paragraph">
-              <wp:posOffset>172720</wp:posOffset>
+              <wp:posOffset>26035</wp:posOffset>
             </wp:positionV>
-            <wp:extent cx="5299710" cy="1478915"/>
-            <wp:effectExtent l="12700" t="12700" r="21590" b="32385"/>
-            <wp:wrapSquare wrapText="bothSides"/>
-            <wp:docPr id="20" name="Picture 20" descr="Screenshot 2021-11-10 at 14.38.12"/>
+            <wp:extent cx="5599430" cy="1386840"/>
+            <wp:effectExtent l="0" t="0" r="13970" b="10160"/>
+            <wp:wrapTopAndBottom/>
+            <wp:docPr id="10" name="Picture 10" descr="Screenshot 2021-11-11 at 16.13.52"/>
             <wp:cNvGraphicFramePr>
               <a:graphicFrameLocks xmlns:a="http://schemas.openxmlformats.org/drawingml/2006/main" noChangeAspect="1"/>
             </wp:cNvGraphicFramePr>
@@ -2528,7 +2547,7 @@
               <a:graphicData uri="http://schemas.openxmlformats.org/drawingml/2006/picture">
                 <pic:pic xmlns:pic="http://schemas.openxmlformats.org/drawingml/2006/picture">
                   <pic:nvPicPr>
-                    <pic:cNvPr id="20" name="Picture 20" descr="Screenshot 2021-11-10 at 14.38.12"/>
+                    <pic:cNvPr id="10" name="Picture 10" descr="Screenshot 2021-11-11 at 16.13.52"/>
                     <pic:cNvPicPr>
                       <a:picLocks noChangeAspect="1"/>
                     </pic:cNvPicPr>
@@ -2542,16 +2561,11 @@
                   <pic:spPr>
                     <a:xfrm>
                       <a:off x="0" y="0"/>
-                      <a:ext cx="5299710" cy="1478915"/>
+                      <a:ext cx="5599430" cy="1386840"/>
                     </a:xfrm>
                     <a:prstGeom prst="rect">
                       <a:avLst/>
                     </a:prstGeom>
-                    <a:ln>
-                      <a:solidFill>
-                        <a:schemeClr val="tx1"/>
-                      </a:solidFill>
-                    </a:ln>
                   </pic:spPr>
                 </pic:pic>
               </a:graphicData>
@@ -2563,65 +2577,723 @@
     <w:p>
       <w:pPr>
         <w:rPr>
+          <w:rFonts w:hint="default" w:ascii="Apple LiSung" w:hAnsi="Apple LiSung" w:eastAsia="Apple LiSung" w:cs="Apple LiSung"/>
+          <w:sz w:val="32"/>
+          <w:szCs w:val="32"/>
+        </w:rPr>
+      </w:pPr>
+      <w:r>
+        <w:rPr>
+          <w:rFonts w:hint="default" w:ascii="Apple LiSung" w:hAnsi="Apple LiSung" w:eastAsia="Apple LiSung" w:cs="Apple LiSung"/>
+          <w:sz w:val="32"/>
+          <w:szCs w:val="32"/>
+        </w:rPr>
+        <w:t>5实例展示</w:t>
+      </w:r>
+    </w:p>
+    <w:p>
+      <w:pPr>
+        <w:rPr>
+          <w:rFonts w:hint="eastAsia" w:ascii="SimSun" w:hAnsi="SimSun" w:eastAsia="SimSun" w:cs="SimSun"/>
+          <w:sz w:val="24"/>
+          <w:szCs w:val="24"/>
+        </w:rPr>
+      </w:pPr>
+      <w:r>
+        <w:rPr>
+          <w:rFonts w:hint="eastAsia" w:ascii="SimSun" w:hAnsi="SimSun" w:eastAsia="SimSun" w:cs="SimSun"/>
+          <w:sz w:val="24"/>
+          <w:szCs w:val="24"/>
+        </w:rPr>
+        <w:t>除了上述实例之外，我们还提供了一套量子电路库，可供用户参考学习。调用库内自带量子电路的方式为：</w:t>
+      </w:r>
+    </w:p>
+    <w:p>
+      <w:pPr>
+        <w:numPr>
+          <w:ilvl w:val="0"/>
+          <w:numId w:val="5"/>
+        </w:numPr>
+        <w:rPr>
+          <w:rFonts w:hint="eastAsia" w:ascii="SimSun" w:hAnsi="SimSun" w:eastAsia="SimSun" w:cs="SimSun"/>
+          <w:sz w:val="24"/>
+          <w:szCs w:val="24"/>
+        </w:rPr>
+      </w:pPr>
+      <w:r>
+        <w:rPr>
+          <w:rFonts w:hint="eastAsia" w:ascii="SimSun" w:hAnsi="SimSun" w:eastAsia="SimSun" w:cs="SimSun"/>
+          <w:sz w:val="24"/>
+          <w:szCs w:val="24"/>
+        </w:rPr>
+        <w:t>首先，从pqc包中调出FeatureMap函数，这即是包含pqc自带的所有量子电路的库</w:t>
+      </w:r>
+    </w:p>
+    <w:p>
+      <w:pPr>
+        <w:numPr>
+          <w:ilvl w:val="0"/>
+          <w:numId w:val="5"/>
+        </w:numPr>
+        <w:rPr>
+          <w:rFonts w:hint="eastAsia" w:ascii="SimSun" w:hAnsi="SimSun" w:eastAsia="SimSun" w:cs="SimSun"/>
+          <w:sz w:val="24"/>
+          <w:szCs w:val="24"/>
+        </w:rPr>
+      </w:pPr>
+      <w:r>
+        <w:rPr>
+          <w:rFonts w:hint="eastAsia" w:ascii="SimSun" w:hAnsi="SimSun" w:eastAsia="SimSun" w:cs="SimSun"/>
+          <w:sz w:val="24"/>
+          <w:szCs w:val="24"/>
+        </w:rPr>
+        <w:t>其次，从库中取出一个量子电路。目前库中有11个量子电路，命名规则为circuit+序号，序号值为从1到11之间的任意整数。</w:t>
+      </w:r>
+    </w:p>
+    <w:p>
+      <w:pPr>
+        <w:numPr>
+          <w:numId w:val="0"/>
+        </w:numPr>
+        <w:rPr>
+          <w:rFonts w:hint="default" w:ascii="Apple LiSung" w:hAnsi="Apple LiSung" w:eastAsia="Apple LiSung" w:cs="Apple LiSung"/>
+          <w:sz w:val="32"/>
+          <w:szCs w:val="32"/>
+        </w:rPr>
+      </w:pPr>
+      <w:r>
+        <w:rPr>
+          <w:rFonts w:hint="eastAsia" w:ascii="SimSun" w:hAnsi="SimSun" w:eastAsia="SimSun" w:cs="SimSun"/>
+          <w:sz w:val="24"/>
+          <w:szCs w:val="24"/>
+        </w:rPr>
+        <w:t>如下图所示：</w:t>
+      </w:r>
+    </w:p>
+    <w:p>
+      <w:pPr>
+        <w:ind w:firstLine="420" w:firstLineChars="0"/>
+        <w:jc w:val="center"/>
+        <w:rPr>
+          <w:rFonts w:hint="default" w:ascii="Apple LiSung" w:hAnsi="Apple LiSung" w:eastAsia="Apple LiSung" w:cs="Apple LiSung"/>
+          <w:sz w:val="32"/>
+          <w:szCs w:val="32"/>
+        </w:rPr>
+      </w:pPr>
+      <w:r>
+        <w:rPr>
+          <w:rFonts w:hint="default" w:ascii="Apple LiSung" w:hAnsi="Apple LiSung" w:eastAsia="Apple LiSung" w:cs="Apple LiSung"/>
+          <w:sz w:val="32"/>
+          <w:szCs w:val="32"/>
+        </w:rPr>
+        <w:drawing>
+          <wp:anchor distT="0" distB="0" distL="114300" distR="114300" simplePos="0" relativeHeight="251676672" behindDoc="0" locked="0" layoutInCell="1" allowOverlap="1">
+            <wp:simplePos x="0" y="0"/>
+            <wp:positionH relativeFrom="column">
+              <wp:align>center</wp:align>
+            </wp:positionH>
+            <wp:positionV relativeFrom="paragraph">
+              <wp:posOffset>16510</wp:posOffset>
+            </wp:positionV>
+            <wp:extent cx="1951990" cy="2776855"/>
+            <wp:effectExtent l="0" t="0" r="3810" b="17145"/>
+            <wp:wrapTopAndBottom/>
+            <wp:docPr id="12" name="Picture 12" descr="Screenshot 2021-11-11 at 16.24.50"/>
+            <wp:cNvGraphicFramePr>
+              <a:graphicFrameLocks xmlns:a="http://schemas.openxmlformats.org/drawingml/2006/main" noChangeAspect="1"/>
+            </wp:cNvGraphicFramePr>
+            <a:graphic xmlns:a="http://schemas.openxmlformats.org/drawingml/2006/main">
+              <a:graphicData uri="http://schemas.openxmlformats.org/drawingml/2006/picture">
+                <pic:pic xmlns:pic="http://schemas.openxmlformats.org/drawingml/2006/picture">
+                  <pic:nvPicPr>
+                    <pic:cNvPr id="12" name="Picture 12" descr="Screenshot 2021-11-11 at 16.24.50"/>
+                    <pic:cNvPicPr>
+                      <a:picLocks noChangeAspect="1"/>
+                    </pic:cNvPicPr>
+                  </pic:nvPicPr>
+                  <pic:blipFill>
+                    <a:blip r:embed="rId19"/>
+                    <a:stretch>
+                      <a:fillRect/>
+                    </a:stretch>
+                  </pic:blipFill>
+                  <pic:spPr>
+                    <a:xfrm>
+                      <a:off x="0" y="0"/>
+                      <a:ext cx="1951990" cy="2776855"/>
+                    </a:xfrm>
+                    <a:prstGeom prst="rect">
+                      <a:avLst/>
+                    </a:prstGeom>
+                  </pic:spPr>
+                </pic:pic>
+              </a:graphicData>
+            </a:graphic>
+          </wp:anchor>
+        </w:drawing>
+      </w:r>
+      <w:r>
+        <w:rPr>
+          <w:i/>
+          <w:sz w:val="21"/>
+          <w:szCs w:val="21"/>
+        </w:rPr>
+        <w:t>图</w:t>
+      </w:r>
+      <w:r>
+        <w:rPr>
+          <w:i/>
+          <w:sz w:val="21"/>
+          <w:szCs w:val="21"/>
+        </w:rPr>
+        <w:t>六</w:t>
+      </w:r>
+      <w:r>
+        <w:rPr>
+          <w:rFonts w:hint="eastAsia"/>
+          <w:i/>
+          <w:sz w:val="21"/>
+          <w:szCs w:val="21"/>
+        </w:rPr>
+        <w:t>、</w:t>
+      </w:r>
+      <w:r>
+        <w:rPr>
           <w:rFonts w:hint="default"/>
-        </w:rPr>
-      </w:pPr>
-    </w:p>
-    <w:p>
-      <w:pPr>
+          <w:i/>
+          <w:sz w:val="21"/>
+          <w:szCs w:val="21"/>
+        </w:rPr>
+        <w:t>取出库中自带量子电路</w:t>
+      </w:r>
+    </w:p>
+    <w:p>
+      <w:pPr>
+        <w:numPr>
+          <w:numId w:val="0"/>
+        </w:numPr>
+        <w:rPr>
+          <w:rFonts w:hint="default" w:ascii="Apple LiSung" w:hAnsi="Apple LiSung" w:eastAsia="Apple LiSung" w:cs="Apple LiSung"/>
+          <w:sz w:val="32"/>
+          <w:szCs w:val="32"/>
+        </w:rPr>
+      </w:pPr>
+    </w:p>
+    <w:p>
+      <w:pPr>
+        <w:rPr>
+          <w:rFonts w:hint="default" w:ascii="Apple LiSung" w:hAnsi="Apple LiSung" w:eastAsia="Apple LiSung" w:cs="Apple LiSung"/>
+          <w:sz w:val="32"/>
+          <w:szCs w:val="32"/>
+        </w:rPr>
+      </w:pPr>
+      <w:r>
+        <w:rPr>
+          <w:rFonts w:hint="default" w:ascii="Apple LiSung" w:hAnsi="Apple LiSung" w:eastAsia="Apple LiSung" w:cs="Apple LiSung"/>
+          <w:sz w:val="32"/>
+          <w:szCs w:val="32"/>
+        </w:rPr>
+        <w:t>5.1实例一</w:t>
+      </w:r>
+    </w:p>
+    <w:p>
+      <w:pPr>
+        <w:rPr>
+          <w:rFonts w:hint="eastAsia" w:ascii="SimSun" w:hAnsi="SimSun" w:eastAsia="SimSun" w:cs="SimSun"/>
+          <w:sz w:val="24"/>
+          <w:szCs w:val="24"/>
+        </w:rPr>
+      </w:pPr>
+      <w:r>
+        <w:rPr>
+          <w:rFonts w:hint="eastAsia" w:ascii="SimSun" w:hAnsi="SimSun" w:eastAsia="SimSun" w:cs="SimSun"/>
+          <w:sz w:val="24"/>
+          <w:szCs w:val="24"/>
+        </w:rPr>
+        <w:t>如图七所示，我们可以通过pqc包中的analyse函数直接分析从库中取出的</w:t>
+      </w:r>
+      <w:r>
+        <w:rPr>
+          <w:rFonts w:hint="default" w:ascii="SimSun" w:hAnsi="SimSun" w:eastAsia="SimSun" w:cs="SimSun"/>
+          <w:sz w:val="24"/>
+          <w:szCs w:val="24"/>
+        </w:rPr>
+        <w:t>一号</w:t>
+      </w:r>
+      <w:r>
+        <w:rPr>
+          <w:rFonts w:hint="eastAsia" w:ascii="SimSun" w:hAnsi="SimSun" w:eastAsia="SimSun" w:cs="SimSun"/>
+          <w:sz w:val="24"/>
+          <w:szCs w:val="24"/>
+        </w:rPr>
+        <w:t>量子电路的品质因数。</w:t>
+      </w:r>
+    </w:p>
+    <w:p>
+      <w:pPr>
+        <w:jc w:val="center"/>
+        <w:rPr>
+          <w:rFonts w:hint="default" w:ascii="Apple LiSung" w:hAnsi="Apple LiSung" w:eastAsia="Apple LiSung" w:cs="Apple LiSung"/>
+          <w:sz w:val="32"/>
+          <w:szCs w:val="32"/>
+        </w:rPr>
+      </w:pPr>
+      <w:r>
         <w:rPr>
           <w:rFonts w:hint="default"/>
-        </w:rPr>
-      </w:pPr>
-    </w:p>
-    <w:p>
-      <w:pPr>
+          <w:i/>
+          <w:sz w:val="21"/>
+          <w:szCs w:val="21"/>
+        </w:rPr>
+        <w:t>图七、</w:t>
+      </w:r>
+      <w:r>
+        <w:rPr>
+          <w:rFonts w:hint="default" w:ascii="Apple LiSung" w:hAnsi="Apple LiSung" w:eastAsia="Apple LiSung" w:cs="Apple LiSung"/>
+          <w:sz w:val="32"/>
+          <w:szCs w:val="32"/>
+        </w:rPr>
+        <w:drawing>
+          <wp:anchor distT="0" distB="0" distL="114300" distR="114300" simplePos="0" relativeHeight="251677696" behindDoc="0" locked="0" layoutInCell="1" allowOverlap="1">
+            <wp:simplePos x="0" y="0"/>
+            <wp:positionH relativeFrom="column">
+              <wp:posOffset>681990</wp:posOffset>
+            </wp:positionH>
+            <wp:positionV relativeFrom="paragraph">
+              <wp:posOffset>187325</wp:posOffset>
+            </wp:positionV>
+            <wp:extent cx="4499610" cy="2633345"/>
+            <wp:effectExtent l="0" t="0" r="21590" b="8255"/>
+            <wp:wrapTopAndBottom/>
+            <wp:docPr id="22" name="Picture 22" descr="Screenshot 2021-11-11 at 16.29.55"/>
+            <wp:cNvGraphicFramePr>
+              <a:graphicFrameLocks xmlns:a="http://schemas.openxmlformats.org/drawingml/2006/main" noChangeAspect="1"/>
+            </wp:cNvGraphicFramePr>
+            <a:graphic xmlns:a="http://schemas.openxmlformats.org/drawingml/2006/main">
+              <a:graphicData uri="http://schemas.openxmlformats.org/drawingml/2006/picture">
+                <pic:pic xmlns:pic="http://schemas.openxmlformats.org/drawingml/2006/picture">
+                  <pic:nvPicPr>
+                    <pic:cNvPr id="22" name="Picture 22" descr="Screenshot 2021-11-11 at 16.29.55"/>
+                    <pic:cNvPicPr>
+                      <a:picLocks noChangeAspect="1"/>
+                    </pic:cNvPicPr>
+                  </pic:nvPicPr>
+                  <pic:blipFill>
+                    <a:blip r:embed="rId20"/>
+                    <a:stretch>
+                      <a:fillRect/>
+                    </a:stretch>
+                  </pic:blipFill>
+                  <pic:spPr>
+                    <a:xfrm>
+                      <a:off x="0" y="0"/>
+                      <a:ext cx="4499610" cy="2633345"/>
+                    </a:xfrm>
+                    <a:prstGeom prst="rect">
+                      <a:avLst/>
+                    </a:prstGeom>
+                  </pic:spPr>
+                </pic:pic>
+              </a:graphicData>
+            </a:graphic>
+          </wp:anchor>
+        </w:drawing>
+      </w:r>
+      <w:r>
         <w:rPr>
           <w:rFonts w:hint="default"/>
-        </w:rPr>
-      </w:pPr>
-    </w:p>
-    <w:p>
-      <w:pPr>
+          <w:i/>
+          <w:sz w:val="21"/>
+          <w:szCs w:val="21"/>
+        </w:rPr>
+        <w:t>一号量子电路的两个品质因数输出结果</w:t>
+      </w:r>
+    </w:p>
+    <w:p>
+      <w:pPr>
+        <w:rPr>
+          <w:rFonts w:hint="default" w:ascii="Apple LiSung" w:hAnsi="Apple LiSung" w:eastAsia="Apple LiSung" w:cs="Apple LiSung"/>
+          <w:sz w:val="32"/>
+          <w:szCs w:val="32"/>
+        </w:rPr>
+      </w:pPr>
+      <w:r>
+        <w:rPr>
+          <w:rFonts w:hint="default" w:ascii="Apple LiSung" w:hAnsi="Apple LiSung" w:eastAsia="Apple LiSung" w:cs="Apple LiSung"/>
+          <w:sz w:val="32"/>
+          <w:szCs w:val="32"/>
+        </w:rPr>
+        <w:t>5.2实例二</w:t>
+      </w:r>
+    </w:p>
+    <w:p>
+      <w:pPr>
+        <w:rPr>
+          <w:rFonts w:hint="eastAsia" w:ascii="SimSun" w:hAnsi="SimSun" w:eastAsia="SimSun" w:cs="SimSun"/>
+          <w:sz w:val="24"/>
+          <w:szCs w:val="24"/>
+        </w:rPr>
+      </w:pPr>
+      <w:r>
+        <w:rPr>
+          <w:rFonts w:hint="default" w:ascii="Apple LiSung" w:hAnsi="Apple LiSung" w:eastAsia="Apple LiSung" w:cs="Apple LiSung"/>
+          <w:sz w:val="32"/>
+          <w:szCs w:val="32"/>
+        </w:rPr>
+        <w:drawing>
+          <wp:anchor distT="0" distB="0" distL="114300" distR="114300" simplePos="0" relativeHeight="251678720" behindDoc="0" locked="0" layoutInCell="1" allowOverlap="1">
+            <wp:simplePos x="0" y="0"/>
+            <wp:positionH relativeFrom="column">
+              <wp:align>center</wp:align>
+            </wp:positionH>
+            <wp:positionV relativeFrom="paragraph">
+              <wp:posOffset>546100</wp:posOffset>
+            </wp:positionV>
+            <wp:extent cx="4312920" cy="2748280"/>
+            <wp:effectExtent l="0" t="0" r="5080" b="20320"/>
+            <wp:wrapTopAndBottom/>
+            <wp:docPr id="21" name="Picture 21" descr="Screenshot 2021-11-11 at 16.30.06"/>
+            <wp:cNvGraphicFramePr>
+              <a:graphicFrameLocks xmlns:a="http://schemas.openxmlformats.org/drawingml/2006/main" noChangeAspect="1"/>
+            </wp:cNvGraphicFramePr>
+            <a:graphic xmlns:a="http://schemas.openxmlformats.org/drawingml/2006/main">
+              <a:graphicData uri="http://schemas.openxmlformats.org/drawingml/2006/picture">
+                <pic:pic xmlns:pic="http://schemas.openxmlformats.org/drawingml/2006/picture">
+                  <pic:nvPicPr>
+                    <pic:cNvPr id="21" name="Picture 21" descr="Screenshot 2021-11-11 at 16.30.06"/>
+                    <pic:cNvPicPr>
+                      <a:picLocks noChangeAspect="1"/>
+                    </pic:cNvPicPr>
+                  </pic:nvPicPr>
+                  <pic:blipFill>
+                    <a:blip r:embed="rId21"/>
+                    <a:stretch>
+                      <a:fillRect/>
+                    </a:stretch>
+                  </pic:blipFill>
+                  <pic:spPr>
+                    <a:xfrm>
+                      <a:off x="0" y="0"/>
+                      <a:ext cx="4312920" cy="2748280"/>
+                    </a:xfrm>
+                    <a:prstGeom prst="rect">
+                      <a:avLst/>
+                    </a:prstGeom>
+                  </pic:spPr>
+                </pic:pic>
+              </a:graphicData>
+            </a:graphic>
+          </wp:anchor>
+        </w:drawing>
+      </w:r>
+      <w:r>
+        <w:rPr>
+          <w:rFonts w:hint="eastAsia" w:ascii="SimSun" w:hAnsi="SimSun" w:eastAsia="SimSun" w:cs="SimSun"/>
+          <w:sz w:val="24"/>
+          <w:szCs w:val="24"/>
+        </w:rPr>
+        <w:t>如图</w:t>
+      </w:r>
+      <w:r>
+        <w:rPr>
+          <w:rFonts w:hint="default" w:ascii="SimSun" w:hAnsi="SimSun" w:cs="SimSun"/>
+          <w:sz w:val="24"/>
+          <w:szCs w:val="24"/>
+        </w:rPr>
+        <w:t>八</w:t>
+      </w:r>
+      <w:r>
+        <w:rPr>
+          <w:rFonts w:hint="eastAsia" w:ascii="SimSun" w:hAnsi="SimSun" w:eastAsia="SimSun" w:cs="SimSun"/>
+          <w:sz w:val="24"/>
+          <w:szCs w:val="24"/>
+        </w:rPr>
+        <w:t>所示，我们可以通过pqc包中的analyse函数直接分析从库中取出的</w:t>
+      </w:r>
+      <w:r>
+        <w:rPr>
+          <w:rFonts w:hint="default" w:ascii="SimSun" w:hAnsi="SimSun" w:cs="SimSun"/>
+          <w:sz w:val="24"/>
+          <w:szCs w:val="24"/>
+        </w:rPr>
+        <w:t>二号</w:t>
+      </w:r>
+      <w:r>
+        <w:rPr>
+          <w:rFonts w:hint="eastAsia" w:ascii="SimSun" w:hAnsi="SimSun" w:eastAsia="SimSun" w:cs="SimSun"/>
+          <w:sz w:val="24"/>
+          <w:szCs w:val="24"/>
+        </w:rPr>
+        <w:t>量子电路的品质因数。</w:t>
+      </w:r>
+    </w:p>
+    <w:p>
+      <w:pPr>
+        <w:jc w:val="center"/>
+        <w:rPr>
+          <w:rFonts w:hint="default" w:ascii="Apple LiSung" w:hAnsi="Apple LiSung" w:eastAsia="Apple LiSung" w:cs="Apple LiSung"/>
+          <w:sz w:val="32"/>
+          <w:szCs w:val="32"/>
+        </w:rPr>
+      </w:pPr>
+      <w:r>
         <w:rPr>
           <w:rFonts w:hint="default"/>
-        </w:rPr>
-      </w:pPr>
-    </w:p>
-    <w:p>
-      <w:pPr>
+          <w:i/>
+          <w:sz w:val="21"/>
+          <w:szCs w:val="21"/>
+        </w:rPr>
+        <w:t>图八、二号</w:t>
+      </w:r>
+      <w:r>
         <w:rPr>
           <w:rFonts w:hint="default"/>
-        </w:rPr>
-      </w:pPr>
-    </w:p>
-    <w:p>
-      <w:pPr>
+          <w:i/>
+          <w:sz w:val="21"/>
+          <w:szCs w:val="21"/>
+        </w:rPr>
+        <w:t>量</w:t>
+      </w:r>
+      <w:r>
         <w:rPr>
           <w:rFonts w:hint="default"/>
-        </w:rPr>
-      </w:pPr>
-    </w:p>
-    <w:p>
-      <w:pPr>
+          <w:i/>
+          <w:sz w:val="21"/>
+          <w:szCs w:val="21"/>
+        </w:rPr>
+        <w:t>子电路</w:t>
+      </w:r>
+      <w:r>
+        <w:rPr>
+          <w:rFonts w:hint="default"/>
+          <w:i/>
+          <w:sz w:val="21"/>
+          <w:szCs w:val="21"/>
+        </w:rPr>
+        <w:t>的两个品质因数输出结果</w:t>
+      </w:r>
+    </w:p>
+    <w:p>
+      <w:pPr>
+        <w:rPr>
+          <w:rFonts w:hint="default" w:ascii="Apple LiSung" w:hAnsi="Apple LiSung" w:eastAsia="Apple LiSung" w:cs="Apple LiSung"/>
+          <w:sz w:val="32"/>
+          <w:szCs w:val="32"/>
+        </w:rPr>
+      </w:pPr>
+    </w:p>
+    <w:p>
+      <w:pPr>
+        <w:rPr>
+          <w:rFonts w:hint="default" w:ascii="Apple LiSung" w:hAnsi="Apple LiSung" w:eastAsia="Apple LiSung" w:cs="Apple LiSung"/>
+          <w:sz w:val="32"/>
+          <w:szCs w:val="32"/>
+        </w:rPr>
+      </w:pPr>
+      <w:r>
+        <w:rPr>
+          <w:rFonts w:hint="default" w:ascii="Apple LiSung" w:hAnsi="Apple LiSung" w:eastAsia="Apple LiSung" w:cs="Apple LiSung"/>
+          <w:sz w:val="32"/>
+          <w:szCs w:val="32"/>
+        </w:rPr>
+        <w:t>5.3实例三</w:t>
+      </w:r>
+    </w:p>
+    <w:p>
+      <w:pPr>
+        <w:rPr>
+          <w:rFonts w:hint="default" w:ascii="Apple LiSung" w:hAnsi="Apple LiSung" w:eastAsia="Apple LiSung" w:cs="Apple LiSung"/>
+          <w:sz w:val="32"/>
+          <w:szCs w:val="32"/>
+        </w:rPr>
+      </w:pPr>
+      <w:r>
+        <w:rPr>
+          <w:rFonts w:hint="eastAsia" w:ascii="SimSun" w:hAnsi="SimSun" w:eastAsia="SimSun" w:cs="SimSun"/>
+          <w:sz w:val="24"/>
+          <w:szCs w:val="24"/>
+        </w:rPr>
+        <w:t>如图</w:t>
+      </w:r>
+      <w:r>
+        <w:rPr>
+          <w:rFonts w:hint="default" w:ascii="SimSun" w:hAnsi="SimSun" w:cs="SimSun"/>
+          <w:sz w:val="24"/>
+          <w:szCs w:val="24"/>
+        </w:rPr>
+        <w:t>九</w:t>
+      </w:r>
+      <w:r>
+        <w:rPr>
+          <w:rFonts w:hint="eastAsia" w:ascii="SimSun" w:hAnsi="SimSun" w:eastAsia="SimSun" w:cs="SimSun"/>
+          <w:sz w:val="24"/>
+          <w:szCs w:val="24"/>
+        </w:rPr>
+        <w:t>所示，我们可以通过pqc包中的analyse函数直接分析从库中取出的</w:t>
+      </w:r>
+      <w:r>
+        <w:rPr>
+          <w:rFonts w:hint="default" w:ascii="SimSun" w:hAnsi="SimSun" w:cs="SimSun"/>
+          <w:sz w:val="24"/>
+          <w:szCs w:val="24"/>
+        </w:rPr>
+        <w:t>三号</w:t>
+      </w:r>
+      <w:r>
+        <w:rPr>
+          <w:rFonts w:hint="eastAsia" w:ascii="SimSun" w:hAnsi="SimSun" w:eastAsia="SimSun" w:cs="SimSun"/>
+          <w:sz w:val="24"/>
+          <w:szCs w:val="24"/>
+        </w:rPr>
+        <w:t>量子电路的品质因数。</w:t>
+      </w:r>
+    </w:p>
+    <w:p>
+      <w:pPr>
+        <w:rPr>
+          <w:rFonts w:hint="default" w:ascii="Apple LiSung" w:hAnsi="Apple LiSung" w:eastAsia="Apple LiSung" w:cs="Apple LiSung"/>
+          <w:sz w:val="32"/>
+          <w:szCs w:val="32"/>
+        </w:rPr>
+      </w:pPr>
+      <w:r>
+        <w:rPr>
+          <w:rFonts w:hint="default" w:ascii="Apple LiSung" w:hAnsi="Apple LiSung" w:eastAsia="Apple LiSung" w:cs="Apple LiSung"/>
+          <w:sz w:val="32"/>
+          <w:szCs w:val="32"/>
+        </w:rPr>
+        <w:drawing>
+          <wp:anchor distT="0" distB="0" distL="114300" distR="114300" simplePos="0" relativeHeight="251679744" behindDoc="0" locked="0" layoutInCell="1" allowOverlap="1">
+            <wp:simplePos x="0" y="0"/>
+            <wp:positionH relativeFrom="column">
+              <wp:align>center</wp:align>
+            </wp:positionH>
+            <wp:positionV relativeFrom="paragraph">
+              <wp:posOffset>135255</wp:posOffset>
+            </wp:positionV>
+            <wp:extent cx="4347210" cy="2652395"/>
+            <wp:effectExtent l="0" t="0" r="21590" b="14605"/>
+            <wp:wrapSquare wrapText="bothSides"/>
+            <wp:docPr id="18" name="Picture 18" descr="Screenshot 2021-11-11 at 16.30.16"/>
+            <wp:cNvGraphicFramePr>
+              <a:graphicFrameLocks xmlns:a="http://schemas.openxmlformats.org/drawingml/2006/main" noChangeAspect="1"/>
+            </wp:cNvGraphicFramePr>
+            <a:graphic xmlns:a="http://schemas.openxmlformats.org/drawingml/2006/main">
+              <a:graphicData uri="http://schemas.openxmlformats.org/drawingml/2006/picture">
+                <pic:pic xmlns:pic="http://schemas.openxmlformats.org/drawingml/2006/picture">
+                  <pic:nvPicPr>
+                    <pic:cNvPr id="18" name="Picture 18" descr="Screenshot 2021-11-11 at 16.30.16"/>
+                    <pic:cNvPicPr>
+                      <a:picLocks noChangeAspect="1"/>
+                    </pic:cNvPicPr>
+                  </pic:nvPicPr>
+                  <pic:blipFill>
+                    <a:blip r:embed="rId22"/>
+                    <a:stretch>
+                      <a:fillRect/>
+                    </a:stretch>
+                  </pic:blipFill>
+                  <pic:spPr>
+                    <a:xfrm>
+                      <a:off x="0" y="0"/>
+                      <a:ext cx="4347210" cy="2652395"/>
+                    </a:xfrm>
+                    <a:prstGeom prst="rect">
+                      <a:avLst/>
+                    </a:prstGeom>
+                  </pic:spPr>
+                </pic:pic>
+              </a:graphicData>
+            </a:graphic>
+          </wp:anchor>
+        </w:drawing>
+      </w:r>
+    </w:p>
+    <w:p>
+      <w:pPr>
+        <w:rPr>
+          <w:rFonts w:hint="default" w:ascii="Apple LiSung" w:hAnsi="Apple LiSung" w:eastAsia="Apple LiSung" w:cs="Apple LiSung"/>
+          <w:sz w:val="32"/>
+          <w:szCs w:val="32"/>
+        </w:rPr>
+      </w:pPr>
+    </w:p>
+    <w:p>
+      <w:pPr>
+        <w:rPr>
+          <w:rFonts w:hint="default" w:ascii="Apple LiSung" w:hAnsi="Apple LiSung" w:eastAsia="Apple LiSung" w:cs="Apple LiSung"/>
+          <w:sz w:val="32"/>
+          <w:szCs w:val="32"/>
+        </w:rPr>
+      </w:pPr>
+    </w:p>
+    <w:p>
+      <w:pPr>
+        <w:rPr>
+          <w:rFonts w:hint="default" w:ascii="Apple LiSung" w:hAnsi="Apple LiSung" w:eastAsia="Apple LiSung" w:cs="Apple LiSung"/>
+          <w:sz w:val="32"/>
+          <w:szCs w:val="32"/>
+        </w:rPr>
+      </w:pPr>
+    </w:p>
+    <w:p>
+      <w:pPr>
+        <w:rPr>
+          <w:rFonts w:hint="default" w:ascii="Apple LiSung" w:hAnsi="Apple LiSung" w:eastAsia="Apple LiSung" w:cs="Apple LiSung"/>
+          <w:sz w:val="32"/>
+          <w:szCs w:val="32"/>
+        </w:rPr>
+      </w:pPr>
+    </w:p>
+    <w:p>
+      <w:pPr>
+        <w:rPr>
+          <w:rFonts w:hint="default" w:ascii="Apple LiSung" w:hAnsi="Apple LiSung" w:eastAsia="Apple LiSung" w:cs="Apple LiSung"/>
+          <w:sz w:val="32"/>
+          <w:szCs w:val="32"/>
+        </w:rPr>
+      </w:pPr>
+    </w:p>
+    <w:p>
+      <w:pPr>
+        <w:rPr>
+          <w:rFonts w:hint="default" w:ascii="Apple LiSung" w:hAnsi="Apple LiSung" w:eastAsia="Apple LiSung" w:cs="Apple LiSung"/>
+          <w:sz w:val="32"/>
+          <w:szCs w:val="32"/>
+        </w:rPr>
+      </w:pPr>
+    </w:p>
+    <w:p>
+      <w:pPr>
+        <w:ind w:firstLine="420" w:firstLineChars="0"/>
         <w:jc w:val="center"/>
         <w:rPr>
-          <w:i/>
-          <w:sz w:val="21"/>
-          <w:szCs w:val="21"/>
-        </w:rPr>
-      </w:pPr>
-      <w:r>
-        <w:rPr>
-          <w:i/>
-          <w:sz w:val="21"/>
-          <w:szCs w:val="21"/>
-        </w:rPr>
-        <w:t>图四</w:t>
-      </w:r>
-      <w:r>
-        <w:rPr>
-          <w:rFonts w:hint="eastAsia"/>
+          <w:rFonts w:hint="default" w:ascii="Apple LiSung" w:hAnsi="Apple LiSung" w:eastAsia="Apple LiSung" w:cs="Apple LiSung"/>
+          <w:sz w:val="32"/>
+          <w:szCs w:val="32"/>
+        </w:rPr>
+      </w:pPr>
+      <w:r>
+        <w:rPr>
+          <w:rFonts w:hint="default"/>
+          <w:i/>
+          <w:sz w:val="21"/>
+          <w:szCs w:val="21"/>
+        </w:rPr>
+        <w:t>图</w:t>
+      </w:r>
+      <w:r>
+        <w:rPr>
+          <w:rFonts w:hint="default"/>
+          <w:i/>
+          <w:sz w:val="21"/>
+          <w:szCs w:val="21"/>
+        </w:rPr>
+        <w:t>九</w:t>
+      </w:r>
+      <w:r>
+        <w:rPr>
+          <w:rFonts w:hint="default"/>
           <w:i/>
           <w:sz w:val="21"/>
           <w:szCs w:val="21"/>
@@ -2630,66 +3302,227 @@
       </w:r>
       <w:r>
         <w:rPr>
-          <w:i/>
-          <w:sz w:val="21"/>
-          <w:szCs w:val="21"/>
-        </w:rPr>
-        <w:t>软件界面图</w:t>
-      </w:r>
-    </w:p>
-    <w:p>
-      <w:pPr>
-        <w:rPr>
           <w:rFonts w:hint="default"/>
-        </w:rPr>
-      </w:pPr>
-    </w:p>
-    <w:p>
-      <w:pPr>
-        <w:rPr>
-          <w:rFonts w:asciiTheme="minorEastAsia" w:hAnsiTheme="minorEastAsia" w:eastAsiaTheme="minorEastAsia"/>
-          <w:b/>
-          <w:sz w:val="28"/>
-          <w:szCs w:val="28"/>
-        </w:rPr>
-      </w:pPr>
+          <w:i/>
+          <w:sz w:val="21"/>
+          <w:szCs w:val="21"/>
+        </w:rPr>
+        <w:t>三</w:t>
+      </w:r>
       <w:r>
         <w:rPr>
           <w:rFonts w:hint="default"/>
-        </w:rPr>
-        <w:t>用户可以通过调用软件pqc内的analyse函数实现对所创建的量子电路的评估。</w:t>
-      </w:r>
-      <w:r>
-        <w:rPr>
-          <w:rFonts w:asciiTheme="minorEastAsia" w:hAnsiTheme="minorEastAsia" w:eastAsiaTheme="minorEastAsia"/>
-          <w:b/>
-          <w:sz w:val="28"/>
-          <w:szCs w:val="28"/>
-        </w:rPr>
-        <w:br w:type="page"/>
-      </w:r>
-    </w:p>
-    <w:p>
-      <w:pPr>
-        <w:pStyle w:val="3"/>
-        <w:bidi w:val="0"/>
+          <w:i/>
+          <w:sz w:val="21"/>
+          <w:szCs w:val="21"/>
+        </w:rPr>
+        <w:t>号量子电路的两个品质因数输</w:t>
+      </w:r>
+      <w:r>
+        <w:rPr>
+          <w:rFonts w:hint="default"/>
+          <w:i/>
+          <w:sz w:val="21"/>
+          <w:szCs w:val="21"/>
+        </w:rPr>
+        <w:t>出结果</w:t>
+      </w:r>
+    </w:p>
+    <w:p>
+      <w:pPr>
+        <w:rPr>
+          <w:rFonts w:hint="default" w:ascii="Apple LiSung" w:hAnsi="Apple LiSung" w:eastAsia="Apple LiSung" w:cs="Apple LiSung"/>
+          <w:sz w:val="32"/>
+          <w:szCs w:val="32"/>
+        </w:rPr>
+      </w:pPr>
+      <w:r>
+        <w:rPr>
+          <w:rFonts w:hint="default" w:ascii="Apple LiSung" w:hAnsi="Apple LiSung" w:eastAsia="Apple LiSung" w:cs="Apple LiSung"/>
+          <w:sz w:val="32"/>
+          <w:szCs w:val="32"/>
+        </w:rPr>
+        <w:t>5.4实例四</w:t>
+      </w:r>
+    </w:p>
+    <w:p>
+      <w:pPr>
+        <w:rPr>
+          <w:rFonts w:hint="default" w:ascii="Apple LiSung" w:hAnsi="Apple LiSung" w:eastAsia="Apple LiSung" w:cs="Apple LiSung"/>
+          <w:sz w:val="32"/>
+          <w:szCs w:val="32"/>
+        </w:rPr>
+      </w:pPr>
+      <w:r>
+        <w:rPr>
+          <w:rFonts w:hint="eastAsia" w:ascii="SimSun" w:hAnsi="SimSun" w:eastAsia="SimSun" w:cs="SimSun"/>
+          <w:sz w:val="24"/>
+          <w:szCs w:val="24"/>
+        </w:rPr>
+        <w:t>如图</w:t>
+      </w:r>
+      <w:r>
+        <w:rPr>
+          <w:rFonts w:hint="default" w:ascii="SimSun" w:hAnsi="SimSun" w:cs="SimSun"/>
+          <w:sz w:val="24"/>
+          <w:szCs w:val="24"/>
+        </w:rPr>
+        <w:t>十</w:t>
+      </w:r>
+      <w:r>
+        <w:rPr>
+          <w:rFonts w:hint="eastAsia" w:ascii="SimSun" w:hAnsi="SimSun" w:eastAsia="SimSun" w:cs="SimSun"/>
+          <w:sz w:val="24"/>
+          <w:szCs w:val="24"/>
+        </w:rPr>
+        <w:t>所示，我们可以通过pqc包中的analyse函数直接分析从库中取出的</w:t>
+      </w:r>
+      <w:r>
+        <w:rPr>
+          <w:rFonts w:hint="default" w:ascii="SimSun" w:hAnsi="SimSun" w:cs="SimSun"/>
+          <w:sz w:val="24"/>
+          <w:szCs w:val="24"/>
+        </w:rPr>
+        <w:t>四</w:t>
+      </w:r>
+      <w:r>
+        <w:rPr>
+          <w:rFonts w:hint="default" w:ascii="SimSun" w:hAnsi="SimSun" w:cs="SimSun"/>
+          <w:sz w:val="24"/>
+          <w:szCs w:val="24"/>
+        </w:rPr>
+        <w:t>号</w:t>
+      </w:r>
+      <w:r>
+        <w:rPr>
+          <w:rFonts w:hint="eastAsia" w:ascii="SimSun" w:hAnsi="SimSun" w:eastAsia="SimSun" w:cs="SimSun"/>
+          <w:sz w:val="24"/>
+          <w:szCs w:val="24"/>
+        </w:rPr>
+        <w:t>量子电路的品质因数。</w:t>
+      </w:r>
+    </w:p>
+    <w:p>
+      <w:pPr>
+        <w:jc w:val="center"/>
         <w:rPr>
           <w:rFonts w:hint="eastAsia" w:ascii="Apple LiSung" w:hAnsi="Apple LiSung" w:eastAsia="Apple LiSung" w:cs="Apple LiSung"/>
-        </w:rPr>
-      </w:pPr>
-      <w:bookmarkStart w:id="9" w:name="_Toc1359075945"/>
-      <w:r>
-        <w:rPr>
-          <w:rFonts w:hint="eastAsia" w:ascii="Apple LiSung" w:hAnsi="Apple LiSung" w:eastAsia="Apple LiSung" w:cs="Apple LiSung"/>
-        </w:rPr>
-        <w:t>2.5 软件功能描述</w:t>
-      </w:r>
+          <w:sz w:val="32"/>
+          <w:szCs w:val="32"/>
+        </w:rPr>
+      </w:pPr>
+      <w:r>
+        <w:rPr>
+          <w:rFonts w:hint="default"/>
+          <w:i/>
+          <w:sz w:val="21"/>
+          <w:szCs w:val="21"/>
+        </w:rPr>
+        <w:t>图</w:t>
+      </w:r>
+      <w:r>
+        <w:rPr>
+          <w:rFonts w:hint="default" w:ascii="Apple LiSung" w:hAnsi="Apple LiSung" w:eastAsia="Apple LiSung" w:cs="Apple LiSung"/>
+          <w:sz w:val="32"/>
+          <w:szCs w:val="32"/>
+        </w:rPr>
+        <w:drawing>
+          <wp:anchor distT="0" distB="0" distL="114300" distR="114300" simplePos="0" relativeHeight="251680768" behindDoc="0" locked="0" layoutInCell="1" allowOverlap="1">
+            <wp:simplePos x="0" y="0"/>
+            <wp:positionH relativeFrom="column">
+              <wp:align>center</wp:align>
+            </wp:positionH>
+            <wp:positionV relativeFrom="paragraph">
+              <wp:posOffset>67945</wp:posOffset>
+            </wp:positionV>
+            <wp:extent cx="4426585" cy="2767330"/>
+            <wp:effectExtent l="0" t="0" r="18415" b="1270"/>
+            <wp:wrapTopAndBottom/>
+            <wp:docPr id="17" name="Picture 17" descr="Screenshot 2021-11-11 at 16.30.29"/>
+            <wp:cNvGraphicFramePr>
+              <a:graphicFrameLocks xmlns:a="http://schemas.openxmlformats.org/drawingml/2006/main" noChangeAspect="1"/>
+            </wp:cNvGraphicFramePr>
+            <a:graphic xmlns:a="http://schemas.openxmlformats.org/drawingml/2006/main">
+              <a:graphicData uri="http://schemas.openxmlformats.org/drawingml/2006/picture">
+                <pic:pic xmlns:pic="http://schemas.openxmlformats.org/drawingml/2006/picture">
+                  <pic:nvPicPr>
+                    <pic:cNvPr id="17" name="Picture 17" descr="Screenshot 2021-11-11 at 16.30.29"/>
+                    <pic:cNvPicPr>
+                      <a:picLocks noChangeAspect="1"/>
+                    </pic:cNvPicPr>
+                  </pic:nvPicPr>
+                  <pic:blipFill>
+                    <a:blip r:embed="rId23"/>
+                    <a:stretch>
+                      <a:fillRect/>
+                    </a:stretch>
+                  </pic:blipFill>
+                  <pic:spPr>
+                    <a:xfrm>
+                      <a:off x="0" y="0"/>
+                      <a:ext cx="4426585" cy="2767330"/>
+                    </a:xfrm>
+                    <a:prstGeom prst="rect">
+                      <a:avLst/>
+                    </a:prstGeom>
+                  </pic:spPr>
+                </pic:pic>
+              </a:graphicData>
+            </a:graphic>
+          </wp:anchor>
+        </w:drawing>
+      </w:r>
+      <w:r>
+        <w:rPr>
+          <w:rFonts w:hint="default"/>
+          <w:i/>
+          <w:sz w:val="21"/>
+          <w:szCs w:val="21"/>
+        </w:rPr>
+        <w:t>十、四</w:t>
+      </w:r>
+      <w:r>
+        <w:rPr>
+          <w:rFonts w:hint="default"/>
+          <w:i/>
+          <w:sz w:val="21"/>
+          <w:szCs w:val="21"/>
+        </w:rPr>
+        <w:t>号量子电路的两个品质因数输出</w:t>
+      </w:r>
+      <w:r>
+        <w:rPr>
+          <w:rFonts w:hint="default"/>
+          <w:i/>
+          <w:sz w:val="21"/>
+          <w:szCs w:val="21"/>
+        </w:rPr>
+        <w:t>结果</w:t>
+      </w:r>
+    </w:p>
+    <w:p>
+      <w:pPr>
+        <w:jc w:val="center"/>
+        <w:rPr>
+          <w:i/>
+          <w:sz w:val="21"/>
+          <w:szCs w:val="21"/>
+        </w:rPr>
+      </w:pPr>
+    </w:p>
+    <w:p>
+      <w:pPr>
+        <w:jc w:val="center"/>
+        <w:rPr>
+          <w:i/>
+          <w:sz w:val="21"/>
+          <w:szCs w:val="21"/>
+        </w:rPr>
+      </w:pPr>
+    </w:p>
+    <w:p>
+      <w:bookmarkStart w:id="9" w:name="_GoBack"/>
       <w:bookmarkEnd w:id="9"/>
-    </w:p>
-    <w:p>
-      <w:r>
-        <w:t>本软件输出的两个评估量子电路的品质因数，可以作为一种调整量子电路结构的标准。我们同时给出了不同结构的量子电路在两个品质因数空间的分布作为参照，用户可以根据自己需要用量子电路去解决的实际问题，来选择如何调试自己的电路结构。</w:t>
-      </w:r>
     </w:p>
     <w:sectPr>
       <w:headerReference r:id="rId3" w:type="default"/>
@@ -2823,8 +3656,68 @@
       <w:lvlJc w:val="left"/>
     </w:lvl>
   </w:abstractNum>
+  <w:abstractNum w:abstractNumId="1">
+    <w:nsid w:val="618CCC0E"/>
+    <w:multiLevelType w:val="singleLevel"/>
+    <w:tmpl w:val="618CCC0E"/>
+    <w:lvl w:ilvl="0" w:tentative="0">
+      <w:start w:val="1"/>
+      <w:numFmt w:val="decimal"/>
+      <w:suff w:val="space"/>
+      <w:lvlText w:val="%1."/>
+      <w:lvlJc w:val="left"/>
+    </w:lvl>
+  </w:abstractNum>
+  <w:abstractNum w:abstractNumId="2">
+    <w:nsid w:val="618CCE51"/>
+    <w:multiLevelType w:val="singleLevel"/>
+    <w:tmpl w:val="618CCE51"/>
+    <w:lvl w:ilvl="0" w:tentative="0">
+      <w:start w:val="1"/>
+      <w:numFmt w:val="decimal"/>
+      <w:suff w:val="nothing"/>
+      <w:lvlText w:val="%1."/>
+      <w:lvlJc w:val="left"/>
+    </w:lvl>
+  </w:abstractNum>
+  <w:abstractNum w:abstractNumId="3">
+    <w:nsid w:val="618CCFE4"/>
+    <w:multiLevelType w:val="singleLevel"/>
+    <w:tmpl w:val="618CCFE4"/>
+    <w:lvl w:ilvl="0" w:tentative="0">
+      <w:start w:val="5"/>
+      <w:numFmt w:val="decimal"/>
+      <w:suff w:val="nothing"/>
+      <w:lvlText w:val="%1."/>
+      <w:lvlJc w:val="left"/>
+    </w:lvl>
+  </w:abstractNum>
+  <w:abstractNum w:abstractNumId="4">
+    <w:nsid w:val="618CD41C"/>
+    <w:multiLevelType w:val="singleLevel"/>
+    <w:tmpl w:val="618CD41C"/>
+    <w:lvl w:ilvl="0" w:tentative="0">
+      <w:start w:val="1"/>
+      <w:numFmt w:val="decimal"/>
+      <w:suff w:val="space"/>
+      <w:lvlText w:val="%1."/>
+      <w:lvlJc w:val="left"/>
+    </w:lvl>
+  </w:abstractNum>
   <w:num w:numId="1">
     <w:abstractNumId w:val="0"/>
+  </w:num>
+  <w:num w:numId="2">
+    <w:abstractNumId w:val="1"/>
+  </w:num>
+  <w:num w:numId="3">
+    <w:abstractNumId w:val="2"/>
+  </w:num>
+  <w:num w:numId="4">
+    <w:abstractNumId w:val="3"/>
+  </w:num>
+  <w:num w:numId="5">
+    <w:abstractNumId w:val="4"/>
   </w:num>
 </w:numbering>
 </file>
@@ -3618,9 +4511,6 @@
     <extobj name="334E55B0-647D-440b-865C-3EC943EB4CBC-8">
       <extobjdata type="334E55B0-647D-440b-865C-3EC943EB4CBC" data="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"/>
     </extobj>
-    <extobj name="334E55B0-647D-440b-865C-3EC943EB4CBC-9">
-      <extobjdata type="334E55B0-647D-440b-865C-3EC943EB4CBC" data="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"/>
-    </extobj>
   </extobjs>
 </s:customData>
 </file>

</xml_diff>